<commit_message>
Upd. Risk Mgmt Plan
Upd. Risk Mgmt Plan
</commit_message>
<xml_diff>
--- a/MGMT/PLAN/PP/WORK IN PROGRESS/Risk Management Plan.docx
+++ b/MGMT/PLAN/PP/WORK IN PROGRESS/Risk Management Plan.docx
@@ -13,23 +13,23 @@
         </w:rPr>
       </w:pPr>
     </w:p>
-    <w:bookmarkStart w:id="0" w:name="h.b5vgj4y2rzkz" w:colFirst="0" w:colLast="0"/>
-    <w:bookmarkStart w:id="1" w:name="h.n6qrukq9df3j" w:colFirst="0" w:colLast="0"/>
-    <w:bookmarkStart w:id="2" w:name="h.3znysh7" w:colFirst="0" w:colLast="0"/>
-    <w:bookmarkStart w:id="3" w:name="_Hlk480814329"/>
-    <w:bookmarkEnd w:id="0"/>
-    <w:bookmarkEnd w:id="1"/>
-    <w:bookmarkEnd w:id="2"/>
-    <w:bookmarkEnd w:id="3"/>
-    <w:p>
-      <w:pPr>
-        <w:rPr>
-          <w:rFonts w:ascii="Arial" w:hAnsi="Arial" w:cs="Arial"/>
-          <w:color w:val="000000" w:themeColor="text1"/>
-          <w:sz w:val="20"/>
-          <w:szCs w:val="20"/>
-        </w:rPr>
-      </w:pPr>
+    <w:p>
+      <w:pPr>
+        <w:rPr>
+          <w:rFonts w:ascii="Arial" w:hAnsi="Arial" w:cs="Arial"/>
+          <w:color w:val="000000" w:themeColor="text1"/>
+          <w:sz w:val="20"/>
+          <w:szCs w:val="20"/>
+        </w:rPr>
+      </w:pPr>
+      <w:bookmarkStart w:id="0" w:name="h.b5vgj4y2rzkz" w:colFirst="0" w:colLast="0"/>
+      <w:bookmarkStart w:id="1" w:name="h.n6qrukq9df3j" w:colFirst="0" w:colLast="0"/>
+      <w:bookmarkStart w:id="2" w:name="h.3znysh7" w:colFirst="0" w:colLast="0"/>
+      <w:bookmarkStart w:id="3" w:name="_Hlk480814329"/>
+      <w:bookmarkEnd w:id="0"/>
+      <w:bookmarkEnd w:id="1"/>
+      <w:bookmarkEnd w:id="2"/>
+      <w:bookmarkEnd w:id="3"/>
       <w:r>
         <w:rPr>
           <w:rFonts w:ascii="Arial" w:hAnsi="Arial" w:cs="Arial"/>
@@ -155,8 +155,8 @@
                               </w:rPr>
                               <w:drawing>
                                 <wp:inline distT="0" distB="0" distL="0" distR="0" wp14:anchorId="3D03C472" wp14:editId="54942713">
-                                  <wp:extent cx="1531620" cy="304744"/>
-                                  <wp:effectExtent l="0" t="0" r="0" b="635"/>
+                                  <wp:extent cx="2533650" cy="504116"/>
+                                  <wp:effectExtent l="0" t="0" r="0" b="0"/>
                                   <wp:docPr id="6" name="Picture 2"/>
                                   <wp:cNvGraphicFramePr>
                                     <a:graphicFrameLocks xmlns:a="http://schemas.openxmlformats.org/drawingml/2006/main" noChangeAspect="1"/>
@@ -186,7 +186,7 @@
                                         <pic:spPr bwMode="auto">
                                           <a:xfrm>
                                             <a:off x="0" y="0"/>
-                                            <a:ext cx="2088379" cy="415521"/>
+                                            <a:ext cx="3457815" cy="687996"/>
                                           </a:xfrm>
                                           <a:prstGeom prst="rect">
                                             <a:avLst/>
@@ -391,8 +391,8 @@
                         </w:rPr>
                         <w:drawing>
                           <wp:inline distT="0" distB="0" distL="0" distR="0" wp14:anchorId="3D03C472" wp14:editId="54942713">
-                            <wp:extent cx="1531620" cy="304744"/>
-                            <wp:effectExtent l="0" t="0" r="0" b="635"/>
+                            <wp:extent cx="2533650" cy="504116"/>
+                            <wp:effectExtent l="0" t="0" r="0" b="0"/>
                             <wp:docPr id="6" name="Picture 2"/>
                             <wp:cNvGraphicFramePr>
                               <a:graphicFrameLocks xmlns:a="http://schemas.openxmlformats.org/drawingml/2006/main" noChangeAspect="1"/>
@@ -407,7 +407,7 @@
                                     </pic:cNvPicPr>
                                   </pic:nvPicPr>
                                   <pic:blipFill>
-                                    <a:blip r:embed="rId10">
+                                    <a:blip r:embed="rId9">
                                       <a:extLst>
                                         <a:ext uri="{28A0092B-C50C-407E-A947-70E740481C1C}">
                                           <a14:useLocalDpi xmlns:a14="http://schemas.microsoft.com/office/drawing/2010/main" val="0"/>
@@ -422,7 +422,7 @@
                                   <pic:spPr bwMode="auto">
                                     <a:xfrm>
                                       <a:off x="0" y="0"/>
-                                      <a:ext cx="2088379" cy="415521"/>
+                                      <a:ext cx="3457815" cy="687996"/>
                                     </a:xfrm>
                                     <a:prstGeom prst="rect">
                                       <a:avLst/>
@@ -884,7 +884,18 @@
                 <w:sz w:val="20"/>
                 <w:szCs w:val="20"/>
               </w:rPr>
-              <w:t>Risk Management Plan</w:t>
+              <w:t>Risk Managem</w:t>
+            </w:r>
+            <w:bookmarkStart w:id="4" w:name="_GoBack"/>
+            <w:bookmarkEnd w:id="4"/>
+            <w:r>
+              <w:rPr>
+                <w:rFonts w:ascii="Arial" w:hAnsi="Arial" w:cs="Arial"/>
+                <w:color w:val="000000" w:themeColor="text1"/>
+                <w:sz w:val="20"/>
+                <w:szCs w:val="20"/>
+              </w:rPr>
+              <w:t>ent Plan</w:t>
             </w:r>
           </w:p>
         </w:tc>
@@ -937,7 +948,7 @@
                 <w:sz w:val="20"/>
                 <w:szCs w:val="20"/>
               </w:rPr>
-              <w:t>1.0</w:t>
+              <w:t>1.1</w:t>
             </w:r>
           </w:p>
         </w:tc>
@@ -1527,6 +1538,32 @@
     </w:p>
     <w:p>
       <w:pPr>
+        <w:widowControl/>
+        <w:suppressAutoHyphens w:val="0"/>
+        <w:spacing w:after="160" w:line="259" w:lineRule="auto"/>
+        <w:rPr>
+          <w:rFonts w:ascii="Arial" w:hAnsi="Arial" w:cs="Arial"/>
+          <w:b/>
+          <w:bCs/>
+          <w:color w:val="000000" w:themeColor="text1"/>
+          <w:sz w:val="20"/>
+          <w:szCs w:val="20"/>
+        </w:rPr>
+      </w:pPr>
+      <w:r>
+        <w:rPr>
+          <w:rFonts w:ascii="Arial" w:hAnsi="Arial" w:cs="Arial"/>
+          <w:b/>
+          <w:bCs/>
+          <w:color w:val="000000" w:themeColor="text1"/>
+          <w:sz w:val="20"/>
+          <w:szCs w:val="20"/>
+        </w:rPr>
+        <w:br w:type="page"/>
+      </w:r>
+    </w:p>
+    <w:p>
+      <w:pPr>
         <w:rPr>
           <w:rFonts w:ascii="Arial" w:hAnsi="Arial" w:cs="Arial"/>
           <w:b/>
@@ -1574,15 +1611,15 @@
         <w:tblLook w:val="04A0" w:firstRow="1" w:lastRow="0" w:firstColumn="1" w:lastColumn="0" w:noHBand="0" w:noVBand="1"/>
       </w:tblPr>
       <w:tblGrid>
-        <w:gridCol w:w="2376"/>
-        <w:gridCol w:w="2386"/>
-        <w:gridCol w:w="2091"/>
-        <w:gridCol w:w="2723"/>
+        <w:gridCol w:w="2375"/>
+        <w:gridCol w:w="1423"/>
+        <w:gridCol w:w="1980"/>
+        <w:gridCol w:w="3798"/>
       </w:tblGrid>
       <w:tr>
         <w:tc>
           <w:tcPr>
-            <w:tcW w:w="2463" w:type="dxa"/>
+            <w:tcW w:w="2375" w:type="dxa"/>
             <w:shd w:val="pct20" w:color="auto" w:fill="auto"/>
           </w:tcPr>
           <w:p>
@@ -1611,7 +1648,7 @@
         </w:tc>
         <w:tc>
           <w:tcPr>
-            <w:tcW w:w="2463" w:type="dxa"/>
+            <w:tcW w:w="1423" w:type="dxa"/>
             <w:shd w:val="pct20" w:color="auto" w:fill="auto"/>
           </w:tcPr>
           <w:p>
@@ -1640,7 +1677,7 @@
         </w:tc>
         <w:tc>
           <w:tcPr>
-            <w:tcW w:w="2112" w:type="dxa"/>
+            <w:tcW w:w="1980" w:type="dxa"/>
             <w:shd w:val="pct20" w:color="auto" w:fill="auto"/>
           </w:tcPr>
           <w:p>
@@ -1669,7 +1706,7 @@
         </w:tc>
         <w:tc>
           <w:tcPr>
-            <w:tcW w:w="2816" w:type="dxa"/>
+            <w:tcW w:w="3798" w:type="dxa"/>
             <w:shd w:val="pct20" w:color="auto" w:fill="auto"/>
           </w:tcPr>
           <w:p>
@@ -1703,7 +1740,7 @@
         </w:trPr>
         <w:tc>
           <w:tcPr>
-            <w:tcW w:w="2463" w:type="dxa"/>
+            <w:tcW w:w="2375" w:type="dxa"/>
           </w:tcPr>
           <w:p>
             <w:pPr>
@@ -1739,7 +1776,7 @@
         </w:tc>
         <w:tc>
           <w:tcPr>
-            <w:tcW w:w="2463" w:type="dxa"/>
+            <w:tcW w:w="1423" w:type="dxa"/>
           </w:tcPr>
           <w:p>
             <w:pPr>
@@ -1785,7 +1822,7 @@
         </w:tc>
         <w:tc>
           <w:tcPr>
-            <w:tcW w:w="2112" w:type="dxa"/>
+            <w:tcW w:w="1980" w:type="dxa"/>
           </w:tcPr>
           <w:p>
             <w:pPr>
@@ -1811,7 +1848,7 @@
         </w:tc>
         <w:tc>
           <w:tcPr>
-            <w:tcW w:w="2816" w:type="dxa"/>
+            <w:tcW w:w="3798" w:type="dxa"/>
           </w:tcPr>
           <w:p>
             <w:pPr>
@@ -1839,7 +1876,7 @@
       <w:tr>
         <w:tc>
           <w:tcPr>
-            <w:tcW w:w="2463" w:type="dxa"/>
+            <w:tcW w:w="2375" w:type="dxa"/>
           </w:tcPr>
           <w:p>
             <w:pPr>
@@ -1851,14 +1888,7 @@
                 <w:szCs w:val="20"/>
               </w:rPr>
             </w:pPr>
-          </w:p>
-        </w:tc>
-        <w:tc>
-          <w:tcPr>
-            <w:tcW w:w="2463" w:type="dxa"/>
-          </w:tcPr>
-          <w:p>
-            <w:pPr>
+            <w:r>
               <w:rPr>
                 <w:rFonts w:ascii="Arial" w:hAnsi="Arial" w:cs="Arial"/>
                 <w:bCs/>
@@ -1866,12 +1896,109 @@
                 <w:sz w:val="20"/>
                 <w:szCs w:val="20"/>
               </w:rPr>
+              <w:t>1.1</w:t>
+            </w:r>
+          </w:p>
+        </w:tc>
+        <w:tc>
+          <w:tcPr>
+            <w:tcW w:w="1423" w:type="dxa"/>
+          </w:tcPr>
+          <w:p>
+            <w:pPr>
+              <w:rPr>
+                <w:rFonts w:ascii="Arial" w:hAnsi="Arial" w:cs="Arial"/>
+                <w:bCs/>
+                <w:color w:val="000000" w:themeColor="text1"/>
+                <w:sz w:val="20"/>
+                <w:szCs w:val="20"/>
+              </w:rPr>
+            </w:pPr>
+            <w:r>
+              <w:rPr>
+                <w:rFonts w:ascii="Arial" w:hAnsi="Arial" w:cs="Arial"/>
+                <w:bCs/>
+                <w:color w:val="000000" w:themeColor="text1"/>
+                <w:sz w:val="20"/>
+                <w:szCs w:val="20"/>
+              </w:rPr>
+              <w:t>10/05/2018</w:t>
+            </w:r>
+          </w:p>
+        </w:tc>
+        <w:tc>
+          <w:tcPr>
+            <w:tcW w:w="1980" w:type="dxa"/>
+          </w:tcPr>
+          <w:p>
+            <w:pPr>
+              <w:rPr>
+                <w:rFonts w:ascii="Arial" w:hAnsi="Arial" w:cs="Arial"/>
+                <w:bCs/>
+                <w:color w:val="000000" w:themeColor="text1"/>
+                <w:sz w:val="20"/>
+                <w:szCs w:val="20"/>
+              </w:rPr>
+            </w:pPr>
+            <w:r>
+              <w:rPr>
+                <w:rFonts w:ascii="Arial" w:hAnsi="Arial" w:cs="Arial"/>
+                <w:bCs/>
+                <w:color w:val="000000" w:themeColor="text1"/>
+                <w:sz w:val="20"/>
+                <w:szCs w:val="20"/>
+              </w:rPr>
+              <w:t>Balasubramanian Narasimhan</w:t>
+            </w:r>
+          </w:p>
+        </w:tc>
+        <w:tc>
+          <w:tcPr>
+            <w:tcW w:w="3798" w:type="dxa"/>
+          </w:tcPr>
+          <w:p>
+            <w:pPr>
+              <w:rPr>
+                <w:rFonts w:ascii="Arial" w:hAnsi="Arial" w:cs="Arial"/>
+                <w:bCs/>
+                <w:color w:val="000000" w:themeColor="text1"/>
+                <w:sz w:val="20"/>
+                <w:szCs w:val="20"/>
+              </w:rPr>
+            </w:pPr>
+            <w:r>
+              <w:rPr>
+                <w:rFonts w:ascii="Arial" w:hAnsi="Arial" w:cs="Arial"/>
+                <w:bCs/>
+                <w:color w:val="000000" w:themeColor="text1"/>
+                <w:sz w:val="20"/>
+                <w:szCs w:val="20"/>
+              </w:rPr>
+              <w:t>Incorporated comments received during the 1st audit review and presentation</w:t>
+            </w:r>
+          </w:p>
+        </w:tc>
+      </w:tr>
+      <w:tr>
+        <w:tc>
+          <w:tcPr>
+            <w:tcW w:w="2375" w:type="dxa"/>
+          </w:tcPr>
+          <w:p>
+            <w:pPr>
+              <w:rPr>
+                <w:rFonts w:ascii="Arial" w:hAnsi="Arial" w:cs="Arial"/>
+                <w:bCs/>
+                <w:color w:val="000000" w:themeColor="text1"/>
+                <w:sz w:val="20"/>
+                <w:szCs w:val="20"/>
+              </w:rPr>
             </w:pPr>
           </w:p>
         </w:tc>
         <w:tc>
           <w:tcPr>
-            <w:tcW w:w="2112" w:type="dxa"/>
+            <w:tcW w:w="1423" w:type="dxa"/>
           </w:tcPr>
           <w:p>
             <w:pPr>
@@ -1887,7 +2014,23 @@
         </w:tc>
         <w:tc>
           <w:tcPr>
-            <w:tcW w:w="2816" w:type="dxa"/>
+            <w:tcW w:w="1980" w:type="dxa"/>
+          </w:tcPr>
+          <w:p>
+            <w:pPr>
+              <w:rPr>
+                <w:rFonts w:ascii="Arial" w:hAnsi="Arial" w:cs="Arial"/>
+                <w:bCs/>
+                <w:color w:val="000000" w:themeColor="text1"/>
+                <w:sz w:val="20"/>
+                <w:szCs w:val="20"/>
+              </w:rPr>
+            </w:pPr>
+          </w:p>
+        </w:tc>
+        <w:tc>
+          <w:tcPr>
+            <w:tcW w:w="3798" w:type="dxa"/>
           </w:tcPr>
           <w:p>
             <w:pPr>
@@ -1905,7 +2048,7 @@
       <w:tr>
         <w:tc>
           <w:tcPr>
-            <w:tcW w:w="2463" w:type="dxa"/>
+            <w:tcW w:w="2375" w:type="dxa"/>
           </w:tcPr>
           <w:p>
             <w:pPr>
@@ -1921,7 +2064,7 @@
         </w:tc>
         <w:tc>
           <w:tcPr>
-            <w:tcW w:w="2463" w:type="dxa"/>
+            <w:tcW w:w="1423" w:type="dxa"/>
           </w:tcPr>
           <w:p>
             <w:pPr>
@@ -1937,7 +2080,7 @@
         </w:tc>
         <w:tc>
           <w:tcPr>
-            <w:tcW w:w="2112" w:type="dxa"/>
+            <w:tcW w:w="1980" w:type="dxa"/>
           </w:tcPr>
           <w:p>
             <w:pPr>
@@ -1953,7 +2096,7 @@
         </w:tc>
         <w:tc>
           <w:tcPr>
-            <w:tcW w:w="2816" w:type="dxa"/>
+            <w:tcW w:w="3798" w:type="dxa"/>
           </w:tcPr>
           <w:p>
             <w:pPr>
@@ -1971,7 +2114,7 @@
       <w:tr>
         <w:tc>
           <w:tcPr>
-            <w:tcW w:w="2463" w:type="dxa"/>
+            <w:tcW w:w="2375" w:type="dxa"/>
           </w:tcPr>
           <w:p>
             <w:pPr>
@@ -1987,7 +2130,7 @@
         </w:tc>
         <w:tc>
           <w:tcPr>
-            <w:tcW w:w="2463" w:type="dxa"/>
+            <w:tcW w:w="1423" w:type="dxa"/>
           </w:tcPr>
           <w:p>
             <w:pPr>
@@ -2003,7 +2146,7 @@
         </w:tc>
         <w:tc>
           <w:tcPr>
-            <w:tcW w:w="2112" w:type="dxa"/>
+            <w:tcW w:w="1980" w:type="dxa"/>
           </w:tcPr>
           <w:p>
             <w:pPr>
@@ -2019,7 +2162,7 @@
         </w:tc>
         <w:tc>
           <w:tcPr>
-            <w:tcW w:w="2816" w:type="dxa"/>
+            <w:tcW w:w="3798" w:type="dxa"/>
           </w:tcPr>
           <w:p>
             <w:pPr>
@@ -2037,7 +2180,7 @@
       <w:tr>
         <w:tc>
           <w:tcPr>
-            <w:tcW w:w="2463" w:type="dxa"/>
+            <w:tcW w:w="2375" w:type="dxa"/>
           </w:tcPr>
           <w:p>
             <w:pPr>
@@ -2053,7 +2196,7 @@
         </w:tc>
         <w:tc>
           <w:tcPr>
-            <w:tcW w:w="2463" w:type="dxa"/>
+            <w:tcW w:w="1423" w:type="dxa"/>
           </w:tcPr>
           <w:p>
             <w:pPr>
@@ -2069,7 +2212,7 @@
         </w:tc>
         <w:tc>
           <w:tcPr>
-            <w:tcW w:w="2112" w:type="dxa"/>
+            <w:tcW w:w="1980" w:type="dxa"/>
           </w:tcPr>
           <w:p>
             <w:pPr>
@@ -2085,7 +2228,7 @@
         </w:tc>
         <w:tc>
           <w:tcPr>
-            <w:tcW w:w="2816" w:type="dxa"/>
+            <w:tcW w:w="3798" w:type="dxa"/>
           </w:tcPr>
           <w:p>
             <w:pPr>
@@ -2103,7 +2246,7 @@
       <w:tr>
         <w:tc>
           <w:tcPr>
-            <w:tcW w:w="2463" w:type="dxa"/>
+            <w:tcW w:w="2375" w:type="dxa"/>
           </w:tcPr>
           <w:p>
             <w:pPr>
@@ -2119,7 +2262,7 @@
         </w:tc>
         <w:tc>
           <w:tcPr>
-            <w:tcW w:w="2463" w:type="dxa"/>
+            <w:tcW w:w="1423" w:type="dxa"/>
           </w:tcPr>
           <w:p>
             <w:pPr>
@@ -2135,7 +2278,7 @@
         </w:tc>
         <w:tc>
           <w:tcPr>
-            <w:tcW w:w="2112" w:type="dxa"/>
+            <w:tcW w:w="1980" w:type="dxa"/>
           </w:tcPr>
           <w:p>
             <w:pPr>
@@ -2151,7 +2294,7 @@
         </w:tc>
         <w:tc>
           <w:tcPr>
-            <w:tcW w:w="2816" w:type="dxa"/>
+            <w:tcW w:w="3798" w:type="dxa"/>
           </w:tcPr>
           <w:p>
             <w:pPr>
@@ -2169,7 +2312,7 @@
       <w:tr>
         <w:tc>
           <w:tcPr>
-            <w:tcW w:w="2463" w:type="dxa"/>
+            <w:tcW w:w="2375" w:type="dxa"/>
           </w:tcPr>
           <w:p>
             <w:pPr>
@@ -2185,7 +2328,7 @@
         </w:tc>
         <w:tc>
           <w:tcPr>
-            <w:tcW w:w="2463" w:type="dxa"/>
+            <w:tcW w:w="1423" w:type="dxa"/>
           </w:tcPr>
           <w:p>
             <w:pPr>
@@ -2201,7 +2344,7 @@
         </w:tc>
         <w:tc>
           <w:tcPr>
-            <w:tcW w:w="2112" w:type="dxa"/>
+            <w:tcW w:w="1980" w:type="dxa"/>
           </w:tcPr>
           <w:p>
             <w:pPr>
@@ -2217,7 +2360,7 @@
         </w:tc>
         <w:tc>
           <w:tcPr>
-            <w:tcW w:w="2816" w:type="dxa"/>
+            <w:tcW w:w="3798" w:type="dxa"/>
           </w:tcPr>
           <w:p>
             <w:pPr>
@@ -2235,7 +2378,7 @@
       <w:tr>
         <w:tc>
           <w:tcPr>
-            <w:tcW w:w="2463" w:type="dxa"/>
+            <w:tcW w:w="2375" w:type="dxa"/>
           </w:tcPr>
           <w:p>
             <w:pPr>
@@ -2251,7 +2394,7 @@
         </w:tc>
         <w:tc>
           <w:tcPr>
-            <w:tcW w:w="2463" w:type="dxa"/>
+            <w:tcW w:w="1423" w:type="dxa"/>
           </w:tcPr>
           <w:p>
             <w:pPr>
@@ -2267,7 +2410,7 @@
         </w:tc>
         <w:tc>
           <w:tcPr>
-            <w:tcW w:w="2112" w:type="dxa"/>
+            <w:tcW w:w="1980" w:type="dxa"/>
           </w:tcPr>
           <w:p>
             <w:pPr>
@@ -2283,7 +2426,7 @@
         </w:tc>
         <w:tc>
           <w:tcPr>
-            <w:tcW w:w="2816" w:type="dxa"/>
+            <w:tcW w:w="3798" w:type="dxa"/>
           </w:tcPr>
           <w:p>
             <w:pPr>
@@ -2301,7 +2444,7 @@
       <w:tr>
         <w:tc>
           <w:tcPr>
-            <w:tcW w:w="2463" w:type="dxa"/>
+            <w:tcW w:w="2375" w:type="dxa"/>
           </w:tcPr>
           <w:p>
             <w:pPr>
@@ -2317,7 +2460,7 @@
         </w:tc>
         <w:tc>
           <w:tcPr>
-            <w:tcW w:w="2463" w:type="dxa"/>
+            <w:tcW w:w="1423" w:type="dxa"/>
           </w:tcPr>
           <w:p>
             <w:pPr>
@@ -2333,7 +2476,7 @@
         </w:tc>
         <w:tc>
           <w:tcPr>
-            <w:tcW w:w="2112" w:type="dxa"/>
+            <w:tcW w:w="1980" w:type="dxa"/>
           </w:tcPr>
           <w:p>
             <w:pPr>
@@ -2349,7 +2492,7 @@
         </w:tc>
         <w:tc>
           <w:tcPr>
-            <w:tcW w:w="2816" w:type="dxa"/>
+            <w:tcW w:w="3798" w:type="dxa"/>
           </w:tcPr>
           <w:p>
             <w:pPr>
@@ -2367,7 +2510,7 @@
       <w:tr>
         <w:tc>
           <w:tcPr>
-            <w:tcW w:w="2463" w:type="dxa"/>
+            <w:tcW w:w="2375" w:type="dxa"/>
           </w:tcPr>
           <w:p>
             <w:pPr>
@@ -2383,7 +2526,7 @@
         </w:tc>
         <w:tc>
           <w:tcPr>
-            <w:tcW w:w="2463" w:type="dxa"/>
+            <w:tcW w:w="1423" w:type="dxa"/>
           </w:tcPr>
           <w:p>
             <w:pPr>
@@ -2399,7 +2542,7 @@
         </w:tc>
         <w:tc>
           <w:tcPr>
-            <w:tcW w:w="2112" w:type="dxa"/>
+            <w:tcW w:w="1980" w:type="dxa"/>
           </w:tcPr>
           <w:p>
             <w:pPr>
@@ -2415,7 +2558,7 @@
         </w:tc>
         <w:tc>
           <w:tcPr>
-            <w:tcW w:w="2816" w:type="dxa"/>
+            <w:tcW w:w="3798" w:type="dxa"/>
           </w:tcPr>
           <w:p>
             <w:pPr>
@@ -2433,7 +2576,7 @@
       <w:tr>
         <w:tc>
           <w:tcPr>
-            <w:tcW w:w="2463" w:type="dxa"/>
+            <w:tcW w:w="2375" w:type="dxa"/>
           </w:tcPr>
           <w:p>
             <w:pPr>
@@ -2449,7 +2592,7 @@
         </w:tc>
         <w:tc>
           <w:tcPr>
-            <w:tcW w:w="2463" w:type="dxa"/>
+            <w:tcW w:w="1423" w:type="dxa"/>
           </w:tcPr>
           <w:p>
             <w:pPr>
@@ -2465,7 +2608,7 @@
         </w:tc>
         <w:tc>
           <w:tcPr>
-            <w:tcW w:w="2112" w:type="dxa"/>
+            <w:tcW w:w="1980" w:type="dxa"/>
           </w:tcPr>
           <w:p>
             <w:pPr>
@@ -2481,7 +2624,7 @@
         </w:tc>
         <w:tc>
           <w:tcPr>
-            <w:tcW w:w="2816" w:type="dxa"/>
+            <w:tcW w:w="3798" w:type="dxa"/>
           </w:tcPr>
           <w:p>
             <w:pPr>
@@ -2499,7 +2642,7 @@
       <w:tr>
         <w:tc>
           <w:tcPr>
-            <w:tcW w:w="2463" w:type="dxa"/>
+            <w:tcW w:w="2375" w:type="dxa"/>
           </w:tcPr>
           <w:p>
             <w:pPr>
@@ -2515,7 +2658,7 @@
         </w:tc>
         <w:tc>
           <w:tcPr>
-            <w:tcW w:w="2463" w:type="dxa"/>
+            <w:tcW w:w="1423" w:type="dxa"/>
           </w:tcPr>
           <w:p>
             <w:pPr>
@@ -2531,7 +2674,7 @@
         </w:tc>
         <w:tc>
           <w:tcPr>
-            <w:tcW w:w="2112" w:type="dxa"/>
+            <w:tcW w:w="1980" w:type="dxa"/>
           </w:tcPr>
           <w:p>
             <w:pPr>
@@ -2547,7 +2690,7 @@
         </w:tc>
         <w:tc>
           <w:tcPr>
-            <w:tcW w:w="2816" w:type="dxa"/>
+            <w:tcW w:w="3798" w:type="dxa"/>
           </w:tcPr>
           <w:p>
             <w:pPr>
@@ -2565,7 +2708,7 @@
       <w:tr>
         <w:tc>
           <w:tcPr>
-            <w:tcW w:w="2463" w:type="dxa"/>
+            <w:tcW w:w="2375" w:type="dxa"/>
           </w:tcPr>
           <w:p>
             <w:pPr>
@@ -2581,7 +2724,7 @@
         </w:tc>
         <w:tc>
           <w:tcPr>
-            <w:tcW w:w="2463" w:type="dxa"/>
+            <w:tcW w:w="1423" w:type="dxa"/>
           </w:tcPr>
           <w:p>
             <w:pPr>
@@ -2597,7 +2740,7 @@
         </w:tc>
         <w:tc>
           <w:tcPr>
-            <w:tcW w:w="2112" w:type="dxa"/>
+            <w:tcW w:w="1980" w:type="dxa"/>
           </w:tcPr>
           <w:p>
             <w:pPr>
@@ -2613,7 +2756,7 @@
         </w:tc>
         <w:tc>
           <w:tcPr>
-            <w:tcW w:w="2816" w:type="dxa"/>
+            <w:tcW w:w="3798" w:type="dxa"/>
           </w:tcPr>
           <w:p>
             <w:pPr>
@@ -2631,7 +2774,7 @@
       <w:tr>
         <w:tc>
           <w:tcPr>
-            <w:tcW w:w="2463" w:type="dxa"/>
+            <w:tcW w:w="2375" w:type="dxa"/>
           </w:tcPr>
           <w:p>
             <w:pPr>
@@ -2647,7 +2790,7 @@
         </w:tc>
         <w:tc>
           <w:tcPr>
-            <w:tcW w:w="2463" w:type="dxa"/>
+            <w:tcW w:w="1423" w:type="dxa"/>
           </w:tcPr>
           <w:p>
             <w:pPr>
@@ -2663,7 +2806,7 @@
         </w:tc>
         <w:tc>
           <w:tcPr>
-            <w:tcW w:w="2112" w:type="dxa"/>
+            <w:tcW w:w="1980" w:type="dxa"/>
           </w:tcPr>
           <w:p>
             <w:pPr>
@@ -2679,73 +2822,7 @@
         </w:tc>
         <w:tc>
           <w:tcPr>
-            <w:tcW w:w="2816" w:type="dxa"/>
-          </w:tcPr>
-          <w:p>
-            <w:pPr>
-              <w:rPr>
-                <w:rFonts w:ascii="Arial" w:hAnsi="Arial" w:cs="Arial"/>
-                <w:bCs/>
-                <w:color w:val="000000" w:themeColor="text1"/>
-                <w:sz w:val="20"/>
-                <w:szCs w:val="20"/>
-              </w:rPr>
-            </w:pPr>
-          </w:p>
-        </w:tc>
-      </w:tr>
-      <w:tr>
-        <w:tc>
-          <w:tcPr>
-            <w:tcW w:w="2463" w:type="dxa"/>
-          </w:tcPr>
-          <w:p>
-            <w:pPr>
-              <w:rPr>
-                <w:rFonts w:ascii="Arial" w:hAnsi="Arial" w:cs="Arial"/>
-                <w:bCs/>
-                <w:color w:val="000000" w:themeColor="text1"/>
-                <w:sz w:val="20"/>
-                <w:szCs w:val="20"/>
-              </w:rPr>
-            </w:pPr>
-          </w:p>
-        </w:tc>
-        <w:tc>
-          <w:tcPr>
-            <w:tcW w:w="2463" w:type="dxa"/>
-          </w:tcPr>
-          <w:p>
-            <w:pPr>
-              <w:rPr>
-                <w:rFonts w:ascii="Arial" w:hAnsi="Arial" w:cs="Arial"/>
-                <w:bCs/>
-                <w:color w:val="000000" w:themeColor="text1"/>
-                <w:sz w:val="20"/>
-                <w:szCs w:val="20"/>
-              </w:rPr>
-            </w:pPr>
-          </w:p>
-        </w:tc>
-        <w:tc>
-          <w:tcPr>
-            <w:tcW w:w="2112" w:type="dxa"/>
-          </w:tcPr>
-          <w:p>
-            <w:pPr>
-              <w:rPr>
-                <w:rFonts w:ascii="Arial" w:hAnsi="Arial" w:cs="Arial"/>
-                <w:bCs/>
-                <w:color w:val="000000" w:themeColor="text1"/>
-                <w:sz w:val="20"/>
-                <w:szCs w:val="20"/>
-              </w:rPr>
-            </w:pPr>
-          </w:p>
-        </w:tc>
-        <w:tc>
-          <w:tcPr>
-            <w:tcW w:w="2816" w:type="dxa"/>
+            <w:tcW w:w="3798" w:type="dxa"/>
           </w:tcPr>
           <w:p>
             <w:pPr>
@@ -4190,13 +4267,13 @@
       <w:pPr>
         <w:pStyle w:val="Heading1"/>
       </w:pPr>
-      <w:bookmarkStart w:id="4" w:name="_Toc397818860"/>
-      <w:bookmarkStart w:id="5" w:name="_Toc510191044"/>
+      <w:bookmarkStart w:id="5" w:name="_Toc397818860"/>
+      <w:bookmarkStart w:id="6" w:name="_Toc510191044"/>
       <w:r>
         <w:t>Introduction</w:t>
       </w:r>
-      <w:bookmarkEnd w:id="4"/>
       <w:bookmarkEnd w:id="5"/>
+      <w:bookmarkEnd w:id="6"/>
     </w:p>
     <w:p>
       <w:pPr>
@@ -4271,14 +4348,14 @@
           <w:color w:val="000000" w:themeColor="text1"/>
         </w:rPr>
       </w:pPr>
-      <w:bookmarkStart w:id="6" w:name="_Toc510191045"/>
+      <w:bookmarkStart w:id="7" w:name="_Toc510191045"/>
       <w:r>
         <w:rPr>
           <w:color w:val="000000" w:themeColor="text1"/>
         </w:rPr>
         <w:t>Overview</w:t>
       </w:r>
-      <w:bookmarkEnd w:id="6"/>
+      <w:bookmarkEnd w:id="7"/>
     </w:p>
     <w:p>
       <w:pPr>
@@ -4522,6 +4599,232 @@
             <wp:extent cx="4800600" cy="3181350"/>
             <wp:effectExtent l="0" t="0" r="0" b="0"/>
             <wp:docPr id="8" name="Picture 8"/>
+            <wp:cNvGraphicFramePr>
+              <a:graphicFrameLocks xmlns:a="http://schemas.openxmlformats.org/drawingml/2006/main" noChangeAspect="1"/>
+            </wp:cNvGraphicFramePr>
+            <a:graphic xmlns:a="http://schemas.openxmlformats.org/drawingml/2006/main">
+              <a:graphicData uri="http://schemas.openxmlformats.org/drawingml/2006/picture">
+                <pic:pic xmlns:pic="http://schemas.openxmlformats.org/drawingml/2006/picture">
+                  <pic:nvPicPr>
+                    <pic:cNvPr id="0" name=""/>
+                    <pic:cNvPicPr/>
+                  </pic:nvPicPr>
+                  <pic:blipFill>
+                    <a:blip r:embed="rId10"/>
+                    <a:stretch>
+                      <a:fillRect/>
+                    </a:stretch>
+                  </pic:blipFill>
+                  <pic:spPr>
+                    <a:xfrm>
+                      <a:off x="0" y="0"/>
+                      <a:ext cx="4800600" cy="3181350"/>
+                    </a:xfrm>
+                    <a:prstGeom prst="rect">
+                      <a:avLst/>
+                    </a:prstGeom>
+                  </pic:spPr>
+                </pic:pic>
+              </a:graphicData>
+            </a:graphic>
+          </wp:inline>
+        </w:drawing>
+      </w:r>
+    </w:p>
+    <w:p>
+      <w:pPr>
+        <w:pStyle w:val="Heading1"/>
+      </w:pPr>
+      <w:bookmarkStart w:id="8" w:name="_Toc510191046"/>
+      <w:r>
+        <w:t>Risk Assessment</w:t>
+      </w:r>
+      <w:bookmarkEnd w:id="8"/>
+    </w:p>
+    <w:p>
+      <w:pPr>
+        <w:rPr>
+          <w:rFonts w:ascii="Arial" w:hAnsi="Arial" w:cs="Arial"/>
+          <w:color w:val="000000" w:themeColor="text1"/>
+          <w:sz w:val="20"/>
+          <w:szCs w:val="20"/>
+          <w:lang w:val="en-GB"/>
+        </w:rPr>
+      </w:pPr>
+      <w:r>
+        <w:rPr>
+          <w:rFonts w:ascii="Arial" w:hAnsi="Arial" w:cs="Arial"/>
+          <w:color w:val="000000" w:themeColor="text1"/>
+          <w:sz w:val="20"/>
+          <w:szCs w:val="20"/>
+          <w:lang w:val="en-GB"/>
+        </w:rPr>
+        <w:t>The primary objective of performing risk assessment is to identify and analyse the risks. We are using the attached ‘Risk Assessment Questionnaire’ for an initial assessment of the risks associated with the project.  The Questionnaire is organized in to four sections</w:t>
+      </w:r>
+    </w:p>
+    <w:p>
+      <w:pPr>
+        <w:pStyle w:val="ListParagraph"/>
+        <w:widowControl/>
+        <w:numPr>
+          <w:ilvl w:val="0"/>
+          <w:numId w:val="11"/>
+        </w:numPr>
+        <w:suppressAutoHyphens w:val="0"/>
+        <w:spacing w:after="200" w:line="276" w:lineRule="auto"/>
+        <w:rPr>
+          <w:rFonts w:ascii="Arial" w:hAnsi="Arial" w:cs="Arial"/>
+          <w:color w:val="000000" w:themeColor="text1"/>
+          <w:sz w:val="20"/>
+          <w:szCs w:val="20"/>
+          <w:lang w:val="en-GB"/>
+        </w:rPr>
+      </w:pPr>
+      <w:r>
+        <w:rPr>
+          <w:rFonts w:ascii="Arial" w:hAnsi="Arial" w:cs="Arial"/>
+          <w:color w:val="000000" w:themeColor="text1"/>
+          <w:sz w:val="20"/>
+          <w:szCs w:val="20"/>
+          <w:lang w:val="en-GB"/>
+        </w:rPr>
+        <w:t>System Size &amp; Functionality</w:t>
+      </w:r>
+    </w:p>
+    <w:p>
+      <w:pPr>
+        <w:pStyle w:val="ListParagraph"/>
+        <w:widowControl/>
+        <w:numPr>
+          <w:ilvl w:val="0"/>
+          <w:numId w:val="11"/>
+        </w:numPr>
+        <w:suppressAutoHyphens w:val="0"/>
+        <w:spacing w:after="200" w:line="276" w:lineRule="auto"/>
+        <w:rPr>
+          <w:rFonts w:ascii="Arial" w:hAnsi="Arial" w:cs="Arial"/>
+          <w:color w:val="000000" w:themeColor="text1"/>
+          <w:sz w:val="20"/>
+          <w:szCs w:val="20"/>
+          <w:lang w:val="en-GB"/>
+        </w:rPr>
+      </w:pPr>
+      <w:r>
+        <w:rPr>
+          <w:rFonts w:ascii="Arial" w:hAnsi="Arial" w:cs="Arial"/>
+          <w:color w:val="000000" w:themeColor="text1"/>
+          <w:sz w:val="20"/>
+          <w:szCs w:val="20"/>
+          <w:lang w:val="en-GB"/>
+        </w:rPr>
+        <w:t>User organization and Systems requirements</w:t>
+      </w:r>
+    </w:p>
+    <w:p>
+      <w:pPr>
+        <w:pStyle w:val="ListParagraph"/>
+        <w:widowControl/>
+        <w:numPr>
+          <w:ilvl w:val="0"/>
+          <w:numId w:val="11"/>
+        </w:numPr>
+        <w:suppressAutoHyphens w:val="0"/>
+        <w:spacing w:after="200" w:line="276" w:lineRule="auto"/>
+        <w:rPr>
+          <w:rFonts w:ascii="Arial" w:hAnsi="Arial" w:cs="Arial"/>
+          <w:color w:val="000000" w:themeColor="text1"/>
+          <w:sz w:val="20"/>
+          <w:szCs w:val="20"/>
+          <w:lang w:val="en-GB"/>
+        </w:rPr>
+      </w:pPr>
+      <w:r>
+        <w:rPr>
+          <w:rFonts w:ascii="Arial" w:hAnsi="Arial" w:cs="Arial"/>
+          <w:color w:val="000000" w:themeColor="text1"/>
+          <w:sz w:val="20"/>
+          <w:szCs w:val="20"/>
+          <w:lang w:val="en-GB"/>
+        </w:rPr>
+        <w:lastRenderedPageBreak/>
+        <w:t>Technology &amp; external dependencies</w:t>
+      </w:r>
+    </w:p>
+    <w:p>
+      <w:pPr>
+        <w:pStyle w:val="ListParagraph"/>
+        <w:widowControl/>
+        <w:numPr>
+          <w:ilvl w:val="0"/>
+          <w:numId w:val="11"/>
+        </w:numPr>
+        <w:suppressAutoHyphens w:val="0"/>
+        <w:spacing w:after="200" w:line="276" w:lineRule="auto"/>
+        <w:rPr>
+          <w:rFonts w:ascii="Arial" w:hAnsi="Arial" w:cs="Arial"/>
+          <w:color w:val="000000" w:themeColor="text1"/>
+          <w:sz w:val="20"/>
+          <w:szCs w:val="20"/>
+          <w:lang w:val="en-GB"/>
+        </w:rPr>
+      </w:pPr>
+      <w:r>
+        <w:rPr>
+          <w:rFonts w:ascii="Arial" w:hAnsi="Arial" w:cs="Arial"/>
+          <w:color w:val="000000" w:themeColor="text1"/>
+          <w:sz w:val="20"/>
+          <w:szCs w:val="20"/>
+          <w:lang w:val="en-GB"/>
+        </w:rPr>
+        <w:t xml:space="preserve">Project management &amp; Characteristics  </w:t>
+      </w:r>
+    </w:p>
+    <w:p>
+      <w:pPr>
+        <w:rPr>
+          <w:rFonts w:ascii="Arial" w:hAnsi="Arial" w:cs="Arial"/>
+          <w:color w:val="000000" w:themeColor="text1"/>
+          <w:sz w:val="20"/>
+          <w:szCs w:val="20"/>
+          <w:lang w:val="en-GB"/>
+        </w:rPr>
+      </w:pPr>
+      <w:r>
+        <w:rPr>
+          <w:rFonts w:ascii="Arial" w:hAnsi="Arial" w:cs="Arial"/>
+          <w:color w:val="000000" w:themeColor="text1"/>
+          <w:sz w:val="20"/>
+          <w:szCs w:val="20"/>
+          <w:lang w:val="en-GB"/>
+        </w:rPr>
+        <w:t xml:space="preserve">After carrying out the risk assessment we are able have quantitate assessment on the risks associated with each section and a summary score for the project itself.  </w:t>
+      </w:r>
+    </w:p>
+    <w:p>
+      <w:pPr>
+        <w:ind w:left="360"/>
+        <w:rPr>
+          <w:rFonts w:ascii="Arial" w:hAnsi="Arial" w:cs="Arial"/>
+          <w:color w:val="000000" w:themeColor="text1"/>
+          <w:sz w:val="20"/>
+          <w:szCs w:val="20"/>
+          <w:lang w:val="en-GB"/>
+        </w:rPr>
+      </w:pPr>
+      <w:r>
+        <w:rPr>
+          <w:rFonts w:ascii="Arial" w:hAnsi="Arial" w:cs="Arial"/>
+          <w:noProof/>
+          <w:color w:val="000000" w:themeColor="text1"/>
+          <w:sz w:val="20"/>
+          <w:szCs w:val="20"/>
+          <w:lang w:val="en-GB" w:eastAsia="en-GB" w:bidi="ar-SA"/>
+        </w:rPr>
+        <w:drawing>
+          <wp:inline distT="0" distB="0" distL="0" distR="0" wp14:anchorId="7456A1F7" wp14:editId="3A907BB0">
+            <wp:extent cx="5238750" cy="1190625"/>
+            <wp:effectExtent l="0" t="0" r="0" b="9525"/>
+            <wp:docPr id="14" name="Picture 14"/>
             <wp:cNvGraphicFramePr>
               <a:graphicFrameLocks xmlns:a="http://schemas.openxmlformats.org/drawingml/2006/main" noChangeAspect="1"/>
             </wp:cNvGraphicFramePr>
@@ -4541,7 +4844,7 @@
                   <pic:spPr>
                     <a:xfrm>
                       <a:off x="0" y="0"/>
-                      <a:ext cx="4800600" cy="3181350"/>
+                      <a:ext cx="5238750" cy="1190625"/>
                     </a:xfrm>
                     <a:prstGeom prst="rect">
                       <a:avLst/>
@@ -4556,33 +4859,61 @@
     </w:p>
     <w:p>
       <w:pPr>
-        <w:pStyle w:val="Heading1"/>
-      </w:pPr>
-      <w:bookmarkStart w:id="7" w:name="_Toc510191046"/>
-      <w:r>
-        <w:t>Risk Assessment</w:t>
-      </w:r>
-      <w:bookmarkEnd w:id="7"/>
-    </w:p>
-    <w:p>
-      <w:pPr>
-        <w:rPr>
-          <w:rFonts w:ascii="Arial" w:hAnsi="Arial" w:cs="Arial"/>
-          <w:color w:val="000000" w:themeColor="text1"/>
-          <w:sz w:val="20"/>
-          <w:szCs w:val="20"/>
-          <w:lang w:val="en-GB"/>
-        </w:rPr>
-      </w:pPr>
-      <w:r>
-        <w:rPr>
-          <w:rFonts w:ascii="Arial" w:hAnsi="Arial" w:cs="Arial"/>
-          <w:color w:val="000000" w:themeColor="text1"/>
-          <w:sz w:val="20"/>
-          <w:szCs w:val="20"/>
-          <w:lang w:val="en-GB"/>
-        </w:rPr>
-        <w:t>The primary objective of performing risk assessment is to identify and analyse the risks. We are using the attached ‘Risk Assessment Questionnaire’ for an initial assessment of the risks associated with the project.  The Questionnaire is organized in to four sections</w:t>
+        <w:rPr>
+          <w:rFonts w:ascii="Arial" w:eastAsiaTheme="majorEastAsia" w:hAnsi="Arial" w:cs="Arial"/>
+          <w:b/>
+          <w:bCs/>
+          <w:color w:val="000000" w:themeColor="text1"/>
+          <w:sz w:val="20"/>
+          <w:szCs w:val="20"/>
+          <w:lang w:val="en-GB"/>
+        </w:rPr>
+      </w:pPr>
+    </w:p>
+    <w:p>
+      <w:pPr>
+        <w:pStyle w:val="Heading2"/>
+      </w:pPr>
+      <w:bookmarkStart w:id="9" w:name="_Toc510191047"/>
+      <w:r>
+        <w:t>Risk Assessment Questionnaire</w:t>
+      </w:r>
+      <w:bookmarkEnd w:id="9"/>
+      <w:r>
+        <w:t xml:space="preserve"> </w:t>
+      </w:r>
+    </w:p>
+    <w:p>
+      <w:pPr>
+        <w:rPr>
+          <w:rFonts w:ascii="Arial" w:hAnsi="Arial" w:cs="Arial"/>
+          <w:color w:val="000000" w:themeColor="text1"/>
+          <w:sz w:val="20"/>
+          <w:szCs w:val="20"/>
+          <w:lang w:val="en-GB"/>
+        </w:rPr>
+      </w:pPr>
+      <w:r>
+        <w:rPr>
+          <w:rFonts w:ascii="Arial" w:hAnsi="Arial" w:cs="Arial"/>
+          <w:color w:val="000000" w:themeColor="text1"/>
+          <w:sz w:val="20"/>
+          <w:szCs w:val="20"/>
+          <w:lang w:val="en-GB"/>
+        </w:rPr>
+        <w:t xml:space="preserve">The detailed risk assessment questionnaire filled-in with relevant scores for the project </w:t>
+      </w:r>
+    </w:p>
+    <w:p>
+      <w:pPr>
+        <w:pStyle w:val="Heading4"/>
+        <w:numPr>
+          <w:ilvl w:val="3"/>
+          <w:numId w:val="21"/>
+        </w:numPr>
+      </w:pPr>
+      <w:r>
+        <w:t>System Size &amp; Functionality</w:t>
       </w:r>
     </w:p>
     <w:p>
@@ -4591,7 +4922,7 @@
         <w:widowControl/>
         <w:numPr>
           <w:ilvl w:val="0"/>
-          <w:numId w:val="11"/>
+          <w:numId w:val="9"/>
         </w:numPr>
         <w:suppressAutoHyphens w:val="0"/>
         <w:spacing w:after="200" w:line="276" w:lineRule="auto"/>
@@ -4611,120 +4942,56 @@
           <w:szCs w:val="20"/>
           <w:lang w:val="en-GB"/>
         </w:rPr>
-        <w:t>System Size &amp; Functionality</w:t>
+        <w:t>Total effort and duration for systems development</w:t>
+      </w:r>
+      <w:r>
+        <w:rPr>
+          <w:rFonts w:ascii="Arial" w:hAnsi="Arial" w:cs="Arial"/>
+          <w:color w:val="000000" w:themeColor="text1"/>
+          <w:sz w:val="20"/>
+          <w:szCs w:val="20"/>
+          <w:lang w:val="en-GB"/>
+        </w:rPr>
+        <w:tab/>
+      </w:r>
+      <w:r>
+        <w:rPr>
+          <w:rFonts w:ascii="Arial" w:hAnsi="Arial" w:cs="Arial"/>
+          <w:b/>
+          <w:color w:val="000000" w:themeColor="text1"/>
+          <w:sz w:val="20"/>
+          <w:szCs w:val="20"/>
+          <w:u w:val="single"/>
+          <w:lang w:val="en-GB"/>
+        </w:rPr>
+        <w:t xml:space="preserve">    2    </w:t>
+      </w:r>
+      <w:r>
+        <w:rPr>
+          <w:rFonts w:ascii="Arial" w:hAnsi="Arial" w:cs="Arial"/>
+          <w:b/>
+          <w:color w:val="FFFFFF" w:themeColor="background1"/>
+          <w:sz w:val="20"/>
+          <w:szCs w:val="20"/>
+          <w:u w:val="single"/>
+          <w:lang w:val="en-GB"/>
+        </w:rPr>
+        <w:t>.</w:t>
+      </w:r>
+      <w:r>
+        <w:rPr>
+          <w:rFonts w:ascii="Arial" w:hAnsi="Arial" w:cs="Arial"/>
+          <w:color w:val="000000" w:themeColor="text1"/>
+          <w:sz w:val="20"/>
+          <w:szCs w:val="20"/>
+          <w:lang w:val="en-GB"/>
+        </w:rPr>
+        <w:t xml:space="preserve"> </w:t>
       </w:r>
     </w:p>
     <w:p>
       <w:pPr>
         <w:pStyle w:val="ListParagraph"/>
-        <w:widowControl/>
-        <w:numPr>
-          <w:ilvl w:val="0"/>
-          <w:numId w:val="11"/>
-        </w:numPr>
-        <w:suppressAutoHyphens w:val="0"/>
-        <w:spacing w:after="200" w:line="276" w:lineRule="auto"/>
-        <w:rPr>
-          <w:rFonts w:ascii="Arial" w:hAnsi="Arial" w:cs="Arial"/>
-          <w:color w:val="000000" w:themeColor="text1"/>
-          <w:sz w:val="20"/>
-          <w:szCs w:val="20"/>
-          <w:lang w:val="en-GB"/>
-        </w:rPr>
-      </w:pPr>
-      <w:r>
-        <w:rPr>
-          <w:rFonts w:ascii="Arial" w:hAnsi="Arial" w:cs="Arial"/>
-          <w:color w:val="000000" w:themeColor="text1"/>
-          <w:sz w:val="20"/>
-          <w:szCs w:val="20"/>
-          <w:lang w:val="en-GB"/>
-        </w:rPr>
-        <w:t>User organization and Systems requirements</w:t>
-      </w:r>
-    </w:p>
-    <w:p>
-      <w:pPr>
-        <w:pStyle w:val="ListParagraph"/>
-        <w:widowControl/>
-        <w:numPr>
-          <w:ilvl w:val="0"/>
-          <w:numId w:val="11"/>
-        </w:numPr>
-        <w:suppressAutoHyphens w:val="0"/>
-        <w:spacing w:after="200" w:line="276" w:lineRule="auto"/>
-        <w:rPr>
-          <w:rFonts w:ascii="Arial" w:hAnsi="Arial" w:cs="Arial"/>
-          <w:color w:val="000000" w:themeColor="text1"/>
-          <w:sz w:val="20"/>
-          <w:szCs w:val="20"/>
-          <w:lang w:val="en-GB"/>
-        </w:rPr>
-      </w:pPr>
-      <w:r>
-        <w:rPr>
-          <w:rFonts w:ascii="Arial" w:hAnsi="Arial" w:cs="Arial"/>
-          <w:color w:val="000000" w:themeColor="text1"/>
-          <w:sz w:val="20"/>
-          <w:szCs w:val="20"/>
-          <w:lang w:val="en-GB"/>
-        </w:rPr>
-        <w:lastRenderedPageBreak/>
-        <w:t>Technology &amp; external dependencies</w:t>
-      </w:r>
-    </w:p>
-    <w:p>
-      <w:pPr>
-        <w:pStyle w:val="ListParagraph"/>
-        <w:widowControl/>
-        <w:numPr>
-          <w:ilvl w:val="0"/>
-          <w:numId w:val="11"/>
-        </w:numPr>
-        <w:suppressAutoHyphens w:val="0"/>
-        <w:spacing w:after="200" w:line="276" w:lineRule="auto"/>
-        <w:rPr>
-          <w:rFonts w:ascii="Arial" w:hAnsi="Arial" w:cs="Arial"/>
-          <w:color w:val="000000" w:themeColor="text1"/>
-          <w:sz w:val="20"/>
-          <w:szCs w:val="20"/>
-          <w:lang w:val="en-GB"/>
-        </w:rPr>
-      </w:pPr>
-      <w:r>
-        <w:rPr>
-          <w:rFonts w:ascii="Arial" w:hAnsi="Arial" w:cs="Arial"/>
-          <w:color w:val="000000" w:themeColor="text1"/>
-          <w:sz w:val="20"/>
-          <w:szCs w:val="20"/>
-          <w:lang w:val="en-GB"/>
-        </w:rPr>
-        <w:t xml:space="preserve">Project management &amp; Characteristics  </w:t>
-      </w:r>
-    </w:p>
-    <w:p>
-      <w:pPr>
-        <w:rPr>
-          <w:rFonts w:ascii="Arial" w:hAnsi="Arial" w:cs="Arial"/>
-          <w:color w:val="000000" w:themeColor="text1"/>
-          <w:sz w:val="20"/>
-          <w:szCs w:val="20"/>
-          <w:lang w:val="en-GB"/>
-        </w:rPr>
-      </w:pPr>
-      <w:r>
-        <w:rPr>
-          <w:rFonts w:ascii="Arial" w:hAnsi="Arial" w:cs="Arial"/>
-          <w:color w:val="000000" w:themeColor="text1"/>
-          <w:sz w:val="20"/>
-          <w:szCs w:val="20"/>
-          <w:lang w:val="en-GB"/>
-        </w:rPr>
-        <w:t xml:space="preserve">After carrying out the risk assessment we are able have quantitate assessment on the risks associated with each section and a summary score for the project itself.  </w:t>
-      </w:r>
-    </w:p>
-    <w:p>
-      <w:pPr>
         <w:ind w:left="360"/>
         <w:rPr>
           <w:rFonts w:ascii="Arial" w:hAnsi="Arial" w:cs="Arial"/>
@@ -4744,10 +5011,10 @@
           <w:lang w:val="en-GB" w:eastAsia="en-GB" w:bidi="ar-SA"/>
         </w:rPr>
         <w:drawing>
-          <wp:inline distT="0" distB="0" distL="0" distR="0" wp14:anchorId="7456A1F7" wp14:editId="3A907BB0">
-            <wp:extent cx="5238750" cy="1190625"/>
-            <wp:effectExtent l="0" t="0" r="0" b="9525"/>
-            <wp:docPr id="14" name="Picture 14"/>
+          <wp:inline distT="0" distB="0" distL="0" distR="0" wp14:anchorId="53E5EB9F" wp14:editId="368D270D">
+            <wp:extent cx="4435730" cy="1381125"/>
+            <wp:effectExtent l="0" t="0" r="3175" b="0"/>
+            <wp:docPr id="9" name="Picture 9"/>
             <wp:cNvGraphicFramePr>
               <a:graphicFrameLocks xmlns:a="http://schemas.openxmlformats.org/drawingml/2006/main" noChangeAspect="1"/>
             </wp:cNvGraphicFramePr>
@@ -4767,196 +5034,6 @@
                   <pic:spPr>
                     <a:xfrm>
                       <a:off x="0" y="0"/>
-                      <a:ext cx="5238750" cy="1190625"/>
-                    </a:xfrm>
-                    <a:prstGeom prst="rect">
-                      <a:avLst/>
-                    </a:prstGeom>
-                  </pic:spPr>
-                </pic:pic>
-              </a:graphicData>
-            </a:graphic>
-          </wp:inline>
-        </w:drawing>
-      </w:r>
-    </w:p>
-    <w:p>
-      <w:pPr>
-        <w:rPr>
-          <w:rFonts w:ascii="Arial" w:eastAsiaTheme="majorEastAsia" w:hAnsi="Arial" w:cs="Arial"/>
-          <w:b/>
-          <w:bCs/>
-          <w:color w:val="000000" w:themeColor="text1"/>
-          <w:sz w:val="20"/>
-          <w:szCs w:val="20"/>
-          <w:lang w:val="en-GB"/>
-        </w:rPr>
-      </w:pPr>
-    </w:p>
-    <w:p>
-      <w:pPr>
-        <w:pStyle w:val="Heading2"/>
-      </w:pPr>
-      <w:bookmarkStart w:id="8" w:name="_Toc510191047"/>
-      <w:r>
-        <w:t>Risk Assessment Questionnaire</w:t>
-      </w:r>
-      <w:bookmarkEnd w:id="8"/>
-      <w:r>
-        <w:t xml:space="preserve"> </w:t>
-      </w:r>
-    </w:p>
-    <w:p>
-      <w:pPr>
-        <w:rPr>
-          <w:rFonts w:ascii="Arial" w:hAnsi="Arial" w:cs="Arial"/>
-          <w:color w:val="000000" w:themeColor="text1"/>
-          <w:sz w:val="20"/>
-          <w:szCs w:val="20"/>
-          <w:lang w:val="en-GB"/>
-        </w:rPr>
-      </w:pPr>
-      <w:r>
-        <w:rPr>
-          <w:rFonts w:ascii="Arial" w:hAnsi="Arial" w:cs="Arial"/>
-          <w:color w:val="000000" w:themeColor="text1"/>
-          <w:sz w:val="20"/>
-          <w:szCs w:val="20"/>
-          <w:lang w:val="en-GB"/>
-        </w:rPr>
-        <w:t xml:space="preserve">The detailed risk assessment questionnaire filled-in with relevant scores for the project </w:t>
-      </w:r>
-    </w:p>
-    <w:p>
-      <w:pPr>
-        <w:pStyle w:val="Heading4"/>
-        <w:numPr>
-          <w:ilvl w:val="3"/>
-          <w:numId w:val="21"/>
-        </w:numPr>
-      </w:pPr>
-      <w:r>
-        <w:t>System Size &amp; Functionality</w:t>
-      </w:r>
-    </w:p>
-    <w:p>
-      <w:pPr>
-        <w:pStyle w:val="ListParagraph"/>
-        <w:widowControl/>
-        <w:numPr>
-          <w:ilvl w:val="0"/>
-          <w:numId w:val="9"/>
-        </w:numPr>
-        <w:suppressAutoHyphens w:val="0"/>
-        <w:spacing w:after="200" w:line="276" w:lineRule="auto"/>
-        <w:rPr>
-          <w:rFonts w:ascii="Arial" w:hAnsi="Arial" w:cs="Arial"/>
-          <w:color w:val="000000" w:themeColor="text1"/>
-          <w:sz w:val="20"/>
-          <w:szCs w:val="20"/>
-          <w:lang w:val="en-GB"/>
-        </w:rPr>
-      </w:pPr>
-      <w:r>
-        <w:rPr>
-          <w:rFonts w:ascii="Arial" w:hAnsi="Arial" w:cs="Arial"/>
-          <w:color w:val="000000" w:themeColor="text1"/>
-          <w:sz w:val="20"/>
-          <w:szCs w:val="20"/>
-          <w:lang w:val="en-GB"/>
-        </w:rPr>
-        <w:t>Total effort and duration for systems development</w:t>
-      </w:r>
-      <w:r>
-        <w:rPr>
-          <w:rFonts w:ascii="Arial" w:hAnsi="Arial" w:cs="Arial"/>
-          <w:color w:val="000000" w:themeColor="text1"/>
-          <w:sz w:val="20"/>
-          <w:szCs w:val="20"/>
-          <w:lang w:val="en-GB"/>
-        </w:rPr>
-        <w:tab/>
-      </w:r>
-      <w:r>
-        <w:rPr>
-          <w:rFonts w:ascii="Arial" w:hAnsi="Arial" w:cs="Arial"/>
-          <w:b/>
-          <w:color w:val="000000" w:themeColor="text1"/>
-          <w:sz w:val="20"/>
-          <w:szCs w:val="20"/>
-          <w:u w:val="single"/>
-          <w:lang w:val="en-GB"/>
-        </w:rPr>
-        <w:t xml:space="preserve">    2    </w:t>
-      </w:r>
-      <w:r>
-        <w:rPr>
-          <w:rFonts w:ascii="Arial" w:hAnsi="Arial" w:cs="Arial"/>
-          <w:b/>
-          <w:color w:val="FFFFFF" w:themeColor="background1"/>
-          <w:sz w:val="20"/>
-          <w:szCs w:val="20"/>
-          <w:u w:val="single"/>
-          <w:lang w:val="en-GB"/>
-        </w:rPr>
-        <w:t>.</w:t>
-      </w:r>
-      <w:r>
-        <w:rPr>
-          <w:rFonts w:ascii="Arial" w:hAnsi="Arial" w:cs="Arial"/>
-          <w:color w:val="000000" w:themeColor="text1"/>
-          <w:sz w:val="20"/>
-          <w:szCs w:val="20"/>
-          <w:lang w:val="en-GB"/>
-        </w:rPr>
-        <w:t xml:space="preserve"> </w:t>
-      </w:r>
-    </w:p>
-    <w:p>
-      <w:pPr>
-        <w:pStyle w:val="ListParagraph"/>
-        <w:ind w:left="360"/>
-        <w:rPr>
-          <w:rFonts w:ascii="Arial" w:hAnsi="Arial" w:cs="Arial"/>
-          <w:color w:val="000000" w:themeColor="text1"/>
-          <w:sz w:val="20"/>
-          <w:szCs w:val="20"/>
-          <w:lang w:val="en-GB"/>
-        </w:rPr>
-      </w:pPr>
-      <w:r>
-        <w:rPr>
-          <w:rFonts w:ascii="Arial" w:hAnsi="Arial" w:cs="Arial"/>
-          <w:noProof/>
-          <w:color w:val="000000" w:themeColor="text1"/>
-          <w:sz w:val="20"/>
-          <w:szCs w:val="20"/>
-          <w:lang w:val="en-GB" w:eastAsia="en-GB" w:bidi="ar-SA"/>
-        </w:rPr>
-        <w:drawing>
-          <wp:inline distT="0" distB="0" distL="0" distR="0" wp14:anchorId="53E5EB9F" wp14:editId="368D270D">
-            <wp:extent cx="4435730" cy="1381125"/>
-            <wp:effectExtent l="0" t="0" r="3175" b="0"/>
-            <wp:docPr id="9" name="Picture 9"/>
-            <wp:cNvGraphicFramePr>
-              <a:graphicFrameLocks xmlns:a="http://schemas.openxmlformats.org/drawingml/2006/main" noChangeAspect="1"/>
-            </wp:cNvGraphicFramePr>
-            <a:graphic xmlns:a="http://schemas.openxmlformats.org/drawingml/2006/main">
-              <a:graphicData uri="http://schemas.openxmlformats.org/drawingml/2006/picture">
-                <pic:pic xmlns:pic="http://schemas.openxmlformats.org/drawingml/2006/picture">
-                  <pic:nvPicPr>
-                    <pic:cNvPr id="0" name=""/>
-                    <pic:cNvPicPr/>
-                  </pic:nvPicPr>
-                  <pic:blipFill>
-                    <a:blip r:embed="rId13"/>
-                    <a:stretch>
-                      <a:fillRect/>
-                    </a:stretch>
-                  </pic:blipFill>
-                  <pic:spPr>
-                    <a:xfrm>
-                      <a:off x="0" y="0"/>
                       <a:ext cx="4435730" cy="1381125"/>
                     </a:xfrm>
                     <a:prstGeom prst="rect">
@@ -7999,7 +8076,29 @@
           <w:szCs w:val="20"/>
           <w:lang w:val="en-GB"/>
         </w:rPr>
-        <w:t xml:space="preserve"> Does the User organization and/or procedures have to change to meet the requirements of the new system? </w:t>
+        <w:t xml:space="preserve"> </w:t>
+      </w:r>
+      <w:proofErr w:type="gramStart"/>
+      <w:r>
+        <w:rPr>
+          <w:rFonts w:ascii="Arial" w:hAnsi="Arial" w:cs="Arial"/>
+          <w:color w:val="000000" w:themeColor="text1"/>
+          <w:sz w:val="20"/>
+          <w:szCs w:val="20"/>
+          <w:lang w:val="en-GB"/>
+        </w:rPr>
+        <w:t>Does</w:t>
+      </w:r>
+      <w:proofErr w:type="gramEnd"/>
+      <w:r>
+        <w:rPr>
+          <w:rFonts w:ascii="Arial" w:hAnsi="Arial" w:cs="Arial"/>
+          <w:color w:val="000000" w:themeColor="text1"/>
+          <w:sz w:val="20"/>
+          <w:szCs w:val="20"/>
+          <w:lang w:val="en-GB"/>
+        </w:rPr>
+        <w:t xml:space="preserve"> the User organization and/or procedures have to change to meet the requirements of the new system? </w:t>
       </w:r>
       <w:r>
         <w:rPr>
@@ -10164,8 +10263,20 @@
           <w:szCs w:val="20"/>
           <w:lang w:val="en-GB"/>
         </w:rPr>
-        <w:t>Part-time user representatives involved in project design reviews, etc</w:t>
-      </w:r>
+        <w:t xml:space="preserve">Part-time user representatives involved in project design reviews, </w:t>
+      </w:r>
+      <w:proofErr w:type="spellStart"/>
+      <w:r>
+        <w:rPr>
+          <w:rFonts w:ascii="Arial" w:hAnsi="Arial" w:cs="Arial"/>
+          <w:color w:val="000000" w:themeColor="text1"/>
+          <w:sz w:val="20"/>
+          <w:szCs w:val="20"/>
+          <w:lang w:val="en-GB"/>
+        </w:rPr>
+        <w:t>etc</w:t>
+      </w:r>
+      <w:proofErr w:type="spellEnd"/>
       <w:r>
         <w:rPr>
           <w:rFonts w:ascii="Arial" w:hAnsi="Arial" w:cs="Arial"/>
@@ -11178,6 +11289,7 @@
         </w:rPr>
         <w:t xml:space="preserve">    2    </w:t>
       </w:r>
+      <w:proofErr w:type="gramStart"/>
       <w:r>
         <w:rPr>
           <w:rFonts w:ascii="Arial" w:hAnsi="Arial" w:cs="Arial"/>
@@ -11187,7 +11299,19 @@
           <w:u w:val="single"/>
           <w:lang w:val="en-GB"/>
         </w:rPr>
-        <w:t xml:space="preserve">. </w:t>
+        <w:t>.</w:t>
+      </w:r>
+      <w:proofErr w:type="gramEnd"/>
+      <w:r>
+        <w:rPr>
+          <w:rFonts w:ascii="Arial" w:hAnsi="Arial" w:cs="Arial"/>
+          <w:color w:val="000000" w:themeColor="text1"/>
+          <w:sz w:val="20"/>
+          <w:szCs w:val="20"/>
+          <w:u w:val="single"/>
+          <w:lang w:val="en-GB"/>
+        </w:rPr>
+        <w:t xml:space="preserve"> </w:t>
       </w:r>
     </w:p>
     <w:p>
@@ -13908,11 +14032,11 @@
       <w:pPr>
         <w:pStyle w:val="Heading3"/>
       </w:pPr>
-      <w:bookmarkStart w:id="9" w:name="_Toc510191048"/>
+      <w:bookmarkStart w:id="10" w:name="_Toc510191048"/>
       <w:r>
         <w:t>Quantitative Risk Assessment</w:t>
       </w:r>
-      <w:bookmarkEnd w:id="9"/>
+      <w:bookmarkEnd w:id="10"/>
     </w:p>
     <w:p>
       <w:pPr>
@@ -14649,14 +14773,14 @@
       <w:pPr>
         <w:pStyle w:val="Heading3"/>
       </w:pPr>
-      <w:bookmarkStart w:id="10" w:name="_Toc510191049"/>
+      <w:bookmarkStart w:id="11" w:name="_Toc510191049"/>
       <w:r>
         <w:t xml:space="preserve">Qualitative </w:t>
       </w:r>
       <w:r>
         <w:t>Risk Assessment</w:t>
       </w:r>
-      <w:bookmarkEnd w:id="10"/>
+      <w:bookmarkEnd w:id="11"/>
       <w:r>
         <w:t xml:space="preserve"> </w:t>
       </w:r>
@@ -14864,14 +14988,14 @@
       <w:pPr>
         <w:pStyle w:val="Heading3"/>
       </w:pPr>
-      <w:bookmarkStart w:id="11" w:name="_Toc510191050"/>
+      <w:bookmarkStart w:id="12" w:name="_Toc510191050"/>
       <w:r>
         <w:t>Identification and</w:t>
       </w:r>
       <w:r>
         <w:t xml:space="preserve"> Classification of the Risk Items</w:t>
       </w:r>
-      <w:bookmarkEnd w:id="11"/>
+      <w:bookmarkEnd w:id="12"/>
     </w:p>
     <w:p>
       <w:pPr>
@@ -15115,12 +15239,12 @@
           <w:lang w:val="en-GB" w:eastAsia="en-US" w:bidi="ar-SA"/>
         </w:rPr>
         <w:sectPr>
-          <w:headerReference w:type="even" r:id="rId14"/>
-          <w:headerReference w:type="default" r:id="rId15"/>
-          <w:footerReference w:type="even" r:id="rId16"/>
-          <w:footerReference w:type="default" r:id="rId17"/>
-          <w:headerReference w:type="first" r:id="rId18"/>
-          <w:footerReference w:type="first" r:id="rId19"/>
+          <w:headerReference w:type="even" r:id="rId13"/>
+          <w:headerReference w:type="default" r:id="rId14"/>
+          <w:footerReference w:type="even" r:id="rId15"/>
+          <w:footerReference w:type="default" r:id="rId16"/>
+          <w:headerReference w:type="first" r:id="rId17"/>
+          <w:footerReference w:type="first" r:id="rId18"/>
           <w:pgSz w:w="12240" w:h="15840"/>
           <w:pgMar w:top="1440" w:right="1440" w:bottom="1440" w:left="1440" w:header="720" w:footer="720" w:gutter="0"/>
           <w:cols w:space="720"/>
@@ -15132,7 +15256,7 @@
       <w:pPr>
         <w:pStyle w:val="Heading2"/>
       </w:pPr>
-      <w:bookmarkStart w:id="12" w:name="_Toc510191051"/>
+      <w:bookmarkStart w:id="13" w:name="_Toc510191051"/>
       <w:r>
         <w:lastRenderedPageBreak/>
         <w:t xml:space="preserve">Risk </w:t>
@@ -15140,7 +15264,7 @@
       <w:r>
         <w:t>Check-Box List</w:t>
       </w:r>
-      <w:bookmarkEnd w:id="12"/>
+      <w:bookmarkEnd w:id="13"/>
       <w:r>
         <w:t xml:space="preserve"> </w:t>
       </w:r>
@@ -15338,7 +15462,7 @@
                     <pic:cNvPicPr/>
                   </pic:nvPicPr>
                   <pic:blipFill>
-                    <a:blip r:embed="rId20"/>
+                    <a:blip r:embed="rId19"/>
                     <a:stretch>
                       <a:fillRect/>
                     </a:stretch>
@@ -15396,12 +15520,12 @@
       <w:pPr>
         <w:pStyle w:val="Heading1"/>
       </w:pPr>
-      <w:bookmarkStart w:id="13" w:name="_Toc510191052"/>
+      <w:bookmarkStart w:id="14" w:name="_Toc510191052"/>
       <w:r>
         <w:lastRenderedPageBreak/>
         <w:t>Risk Register</w:t>
       </w:r>
-      <w:bookmarkEnd w:id="13"/>
+      <w:bookmarkEnd w:id="14"/>
       <w:r>
         <w:t xml:space="preserve"> </w:t>
       </w:r>
@@ -15470,50 +15594,37 @@
       </w:pPr>
       <w:r>
         <w:rPr>
-          <w:noProof/>
-          <w:lang w:val="en-GB" w:eastAsia="en-GB" w:bidi="ar-SA"/>
-        </w:rPr>
-        <w:drawing>
-          <wp:inline distT="0" distB="0" distL="0" distR="0" wp14:anchorId="2542F3A4" wp14:editId="14899925">
-            <wp:extent cx="7762875" cy="4761396"/>
-            <wp:effectExtent l="19050" t="19050" r="9525" b="20320"/>
-            <wp:docPr id="10" name="Picture 10"/>
-            <wp:cNvGraphicFramePr>
-              <a:graphicFrameLocks xmlns:a="http://schemas.openxmlformats.org/drawingml/2006/main" noChangeAspect="1"/>
-            </wp:cNvGraphicFramePr>
-            <a:graphic xmlns:a="http://schemas.openxmlformats.org/drawingml/2006/main">
-              <a:graphicData uri="http://schemas.openxmlformats.org/drawingml/2006/picture">
-                <pic:pic xmlns:pic="http://schemas.openxmlformats.org/drawingml/2006/picture">
-                  <pic:nvPicPr>
-                    <pic:cNvPr id="0" name=""/>
-                    <pic:cNvPicPr/>
-                  </pic:nvPicPr>
-                  <pic:blipFill>
-                    <a:blip r:embed="rId21"/>
-                    <a:stretch>
-                      <a:fillRect/>
-                    </a:stretch>
-                  </pic:blipFill>
-                  <pic:spPr>
-                    <a:xfrm>
-                      <a:off x="0" y="0"/>
-                      <a:ext cx="7762875" cy="4761396"/>
-                    </a:xfrm>
-                    <a:prstGeom prst="rect">
-                      <a:avLst/>
-                    </a:prstGeom>
-                    <a:ln w="12700">
-                      <a:solidFill>
-                        <a:schemeClr val="tx1"/>
-                      </a:solidFill>
-                    </a:ln>
-                  </pic:spPr>
-                </pic:pic>
-              </a:graphicData>
-            </a:graphic>
-          </wp:inline>
-        </w:drawing>
-      </w:r>
+          <w:rFonts w:ascii="Arial" w:hAnsi="Arial" w:cs="Arial"/>
+          <w:color w:val="000000" w:themeColor="text1"/>
+          <w:sz w:val="20"/>
+          <w:szCs w:val="20"/>
+          <w:highlight w:val="yellow"/>
+          <w:lang w:val="en-GB"/>
+        </w:rPr>
+        <w:t>Please refer to the Project Risk Register</w:t>
+      </w:r>
+    </w:p>
+    <w:p>
+      <w:pPr>
+        <w:rPr>
+          <w:rFonts w:ascii="Arial" w:hAnsi="Arial" w:cs="Arial"/>
+          <w:color w:val="000000" w:themeColor="text1"/>
+          <w:sz w:val="20"/>
+          <w:szCs w:val="20"/>
+          <w:lang w:val="en-GB"/>
+        </w:rPr>
+      </w:pPr>
+    </w:p>
+    <w:p>
+      <w:pPr>
+        <w:rPr>
+          <w:rFonts w:ascii="Arial" w:hAnsi="Arial" w:cs="Arial"/>
+          <w:color w:val="000000" w:themeColor="text1"/>
+          <w:sz w:val="20"/>
+          <w:szCs w:val="20"/>
+          <w:lang w:val="en-GB"/>
+        </w:rPr>
+      </w:pPr>
     </w:p>
     <w:p>
       <w:pPr>
@@ -15530,12 +15641,12 @@
       <w:pPr>
         <w:pStyle w:val="Heading1"/>
       </w:pPr>
-      <w:bookmarkStart w:id="14" w:name="_Toc510191053"/>
+      <w:bookmarkStart w:id="15" w:name="_Toc510191053"/>
       <w:r>
         <w:lastRenderedPageBreak/>
         <w:t>Risk Control and Monitoring</w:t>
       </w:r>
-      <w:bookmarkEnd w:id="14"/>
+      <w:bookmarkEnd w:id="15"/>
       <w:r>
         <w:t xml:space="preserve"> </w:t>
       </w:r>
@@ -15588,23 +15699,32 @@
           <w:color w:val="000000" w:themeColor="text1"/>
           <w:sz w:val="20"/>
           <w:szCs w:val="20"/>
-          <w:lang w:val="en-GB"/>
-        </w:rPr>
-        <w:t xml:space="preserve">Please refer to the Project Risk Register </w:t>
-      </w:r>
-    </w:p>
-    <w:p>
-      <w:pPr>
-        <w:rPr>
-          <w:rFonts w:ascii="Arial" w:hAnsi="Arial" w:cs="Arial"/>
-          <w:color w:val="000000" w:themeColor="text1"/>
-          <w:sz w:val="20"/>
-          <w:szCs w:val="20"/>
-          <w:lang w:val="en-GB"/>
-        </w:rPr>
-      </w:pPr>
-      <w:bookmarkStart w:id="15" w:name="_GoBack"/>
-      <w:bookmarkEnd w:id="15"/>
+          <w:highlight w:val="yellow"/>
+          <w:lang w:val="en-GB"/>
+        </w:rPr>
+        <w:t>Please refer to the Project Risk Register</w:t>
+      </w:r>
+      <w:r>
+        <w:rPr>
+          <w:rFonts w:ascii="Arial" w:hAnsi="Arial" w:cs="Arial"/>
+          <w:color w:val="000000" w:themeColor="text1"/>
+          <w:sz w:val="20"/>
+          <w:szCs w:val="20"/>
+          <w:lang w:val="en-GB"/>
+        </w:rPr>
+        <w:t xml:space="preserve"> </w:t>
+      </w:r>
+    </w:p>
+    <w:p>
+      <w:pPr>
+        <w:rPr>
+          <w:rFonts w:ascii="Arial" w:hAnsi="Arial" w:cs="Arial"/>
+          <w:color w:val="000000" w:themeColor="text1"/>
+          <w:sz w:val="20"/>
+          <w:szCs w:val="20"/>
+          <w:lang w:val="en-GB"/>
+        </w:rPr>
+      </w:pPr>
     </w:p>
     <w:p>
       <w:pPr>
@@ -16090,7 +16210,7 @@
         <w:sz w:val="16"/>
         <w:szCs w:val="16"/>
       </w:rPr>
-      <w:t>12</w:t>
+      <w:t>1</w:t>
     </w:r>
     <w:r>
       <w:rPr>
@@ -20252,7 +20372,7 @@
 </file>
 
 <file path=customXml/itemProps1.xml><?xml version="1.0" encoding="utf-8"?>
-<ds:datastoreItem xmlns:ds="http://schemas.openxmlformats.org/officeDocument/2006/customXml" ds:itemID="{826A445D-3E26-4D38-8931-EA8F2F1298BA}">
+<ds:datastoreItem xmlns:ds="http://schemas.openxmlformats.org/officeDocument/2006/customXml" ds:itemID="{4D57C46E-E69D-47B3-A2D1-B5D8155B072C}">
   <ds:schemaRefs>
     <ds:schemaRef ds:uri="http://schemas.openxmlformats.org/officeDocument/2006/bibliography"/>
   </ds:schemaRefs>

</xml_diff>

<commit_message>
2.0 Baseline after Incr-1; after Teraza left FYP
2.0	5/9/2018	Balasubramanian Narasimhan	Baseline version after Incr-1
</commit_message>
<xml_diff>
--- a/MGMT/PLAN/PP/WORK IN PROGRESS/Risk Management Plan.docx
+++ b/MGMT/PLAN/PP/WORK IN PROGRESS/Risk Management Plan.docx
@@ -12,24 +12,26 @@
           <w:szCs w:val="20"/>
         </w:rPr>
       </w:pPr>
-    </w:p>
-    <w:p>
-      <w:pPr>
-        <w:rPr>
-          <w:rFonts w:ascii="Arial" w:hAnsi="Arial" w:cs="Arial"/>
-          <w:color w:val="000000" w:themeColor="text1"/>
-          <w:sz w:val="20"/>
-          <w:szCs w:val="20"/>
-        </w:rPr>
-      </w:pPr>
-      <w:bookmarkStart w:id="0" w:name="h.b5vgj4y2rzkz" w:colFirst="0" w:colLast="0"/>
-      <w:bookmarkStart w:id="1" w:name="h.n6qrukq9df3j" w:colFirst="0" w:colLast="0"/>
-      <w:bookmarkStart w:id="2" w:name="h.3znysh7" w:colFirst="0" w:colLast="0"/>
-      <w:bookmarkStart w:id="3" w:name="_Hlk480814329"/>
+      <w:bookmarkStart w:id="0" w:name="_GoBack"/>
       <w:bookmarkEnd w:id="0"/>
-      <w:bookmarkEnd w:id="1"/>
-      <w:bookmarkEnd w:id="2"/>
-      <w:bookmarkEnd w:id="3"/>
+    </w:p>
+    <w:bookmarkStart w:id="1" w:name="h.b5vgj4y2rzkz" w:colFirst="0" w:colLast="0"/>
+    <w:bookmarkStart w:id="2" w:name="h.n6qrukq9df3j" w:colFirst="0" w:colLast="0"/>
+    <w:bookmarkStart w:id="3" w:name="h.3znysh7" w:colFirst="0" w:colLast="0"/>
+    <w:bookmarkStart w:id="4" w:name="_Hlk480814329"/>
+    <w:bookmarkEnd w:id="1"/>
+    <w:bookmarkEnd w:id="2"/>
+    <w:bookmarkEnd w:id="3"/>
+    <w:bookmarkEnd w:id="4"/>
+    <w:p>
+      <w:pPr>
+        <w:rPr>
+          <w:rFonts w:ascii="Arial" w:hAnsi="Arial" w:cs="Arial"/>
+          <w:color w:val="000000" w:themeColor="text1"/>
+          <w:sz w:val="20"/>
+          <w:szCs w:val="20"/>
+        </w:rPr>
+      </w:pPr>
       <w:r>
         <w:rPr>
           <w:rFonts w:ascii="Arial" w:hAnsi="Arial" w:cs="Arial"/>
@@ -407,7 +409,7 @@
                                     </pic:cNvPicPr>
                                   </pic:nvPicPr>
                                   <pic:blipFill>
-                                    <a:blip r:embed="rId9">
+                                    <a:blip r:embed="rId10">
                                       <a:extLst>
                                         <a:ext uri="{28A0092B-C50C-407E-A947-70E740481C1C}">
                                           <a14:useLocalDpi xmlns:a14="http://schemas.microsoft.com/office/drawing/2010/main" val="0"/>
@@ -884,18 +886,7 @@
                 <w:sz w:val="20"/>
                 <w:szCs w:val="20"/>
               </w:rPr>
-              <w:t>Risk Managem</w:t>
-            </w:r>
-            <w:bookmarkStart w:id="4" w:name="_GoBack"/>
-            <w:bookmarkEnd w:id="4"/>
-            <w:r>
-              <w:rPr>
-                <w:rFonts w:ascii="Arial" w:hAnsi="Arial" w:cs="Arial"/>
-                <w:color w:val="000000" w:themeColor="text1"/>
-                <w:sz w:val="20"/>
-                <w:szCs w:val="20"/>
-              </w:rPr>
-              <w:t>ent Plan</w:t>
+              <w:t>Risk Management Plan</w:t>
             </w:r>
           </w:p>
         </w:tc>
@@ -948,7 +939,7 @@
                 <w:sz w:val="20"/>
                 <w:szCs w:val="20"/>
               </w:rPr>
-              <w:t>1.1</w:t>
+              <w:t>2.0</w:t>
             </w:r>
           </w:p>
         </w:tc>
@@ -1994,6 +1985,16 @@
                 <w:szCs w:val="20"/>
               </w:rPr>
             </w:pPr>
+            <w:r>
+              <w:rPr>
+                <w:rFonts w:ascii="Arial" w:hAnsi="Arial" w:cs="Arial"/>
+                <w:bCs/>
+                <w:color w:val="000000" w:themeColor="text1"/>
+                <w:sz w:val="20"/>
+                <w:szCs w:val="20"/>
+              </w:rPr>
+              <w:t>2.0</w:t>
+            </w:r>
           </w:p>
         </w:tc>
         <w:tc>
@@ -2010,6 +2011,16 @@
                 <w:szCs w:val="20"/>
               </w:rPr>
             </w:pPr>
+            <w:r>
+              <w:rPr>
+                <w:rFonts w:ascii="Arial" w:hAnsi="Arial" w:cs="Arial"/>
+                <w:bCs/>
+                <w:color w:val="000000" w:themeColor="text1"/>
+                <w:sz w:val="20"/>
+                <w:szCs w:val="20"/>
+              </w:rPr>
+              <w:t>5/9/2018</w:t>
+            </w:r>
           </w:p>
         </w:tc>
         <w:tc>
@@ -2026,6 +2037,16 @@
                 <w:szCs w:val="20"/>
               </w:rPr>
             </w:pPr>
+            <w:r>
+              <w:rPr>
+                <w:rFonts w:ascii="Arial" w:hAnsi="Arial" w:cs="Arial"/>
+                <w:bCs/>
+                <w:color w:val="000000" w:themeColor="text1"/>
+                <w:sz w:val="20"/>
+                <w:szCs w:val="20"/>
+              </w:rPr>
+              <w:t>Balasubramanian Narasimhan</w:t>
+            </w:r>
           </w:p>
         </w:tc>
         <w:tc>
@@ -2042,6 +2063,16 @@
                 <w:szCs w:val="20"/>
               </w:rPr>
             </w:pPr>
+            <w:r>
+              <w:rPr>
+                <w:rFonts w:ascii="Arial" w:hAnsi="Arial" w:cs="Arial"/>
+                <w:bCs/>
+                <w:color w:val="000000" w:themeColor="text1"/>
+                <w:sz w:val="20"/>
+                <w:szCs w:val="20"/>
+              </w:rPr>
+              <w:t>Baseline version after Incr-1</w:t>
+            </w:r>
           </w:p>
         </w:tc>
       </w:tr>
@@ -3263,7 +3294,7 @@
             </w:rPr>
             <w:fldChar w:fldCharType="separate"/>
           </w:r>
-          <w:hyperlink w:anchor="_Toc510191044" w:history="1">
+          <w:hyperlink w:anchor="_Toc532820539" w:history="1">
             <w:r>
               <w:rPr>
                 <w:rStyle w:val="Hyperlink"/>
@@ -3308,7 +3339,7 @@
                 <w:noProof/>
                 <w:webHidden/>
               </w:rPr>
-              <w:instrText xml:space="preserve"> PAGEREF _Toc510191044 \h </w:instrText>
+              <w:instrText xml:space="preserve"> PAGEREF _Toc532820539 \h </w:instrText>
             </w:r>
             <w:r>
               <w:rPr>
@@ -3355,7 +3386,7 @@
               <w:lang w:val="en-GB" w:eastAsia="en-GB" w:bidi="ar-SA"/>
             </w:rPr>
           </w:pPr>
-          <w:hyperlink w:anchor="_Toc510191045" w:history="1">
+          <w:hyperlink w:anchor="_Toc532820540" w:history="1">
             <w:r>
               <w:rPr>
                 <w:rStyle w:val="Hyperlink"/>
@@ -3400,7 +3431,7 @@
                 <w:noProof/>
                 <w:webHidden/>
               </w:rPr>
-              <w:instrText xml:space="preserve"> PAGEREF _Toc510191045 \h </w:instrText>
+              <w:instrText xml:space="preserve"> PAGEREF _Toc532820540 \h </w:instrText>
             </w:r>
             <w:r>
               <w:rPr>
@@ -3447,7 +3478,7 @@
               <w:lang w:val="en-GB" w:eastAsia="en-GB" w:bidi="ar-SA"/>
             </w:rPr>
           </w:pPr>
-          <w:hyperlink w:anchor="_Toc510191046" w:history="1">
+          <w:hyperlink w:anchor="_Toc532820541" w:history="1">
             <w:r>
               <w:rPr>
                 <w:rStyle w:val="Hyperlink"/>
@@ -3492,7 +3523,7 @@
                 <w:noProof/>
                 <w:webHidden/>
               </w:rPr>
-              <w:instrText xml:space="preserve"> PAGEREF _Toc510191046 \h </w:instrText>
+              <w:instrText xml:space="preserve"> PAGEREF _Toc532820541 \h </w:instrText>
             </w:r>
             <w:r>
               <w:rPr>
@@ -3539,7 +3570,7 @@
               <w:lang w:val="en-GB" w:eastAsia="en-GB" w:bidi="ar-SA"/>
             </w:rPr>
           </w:pPr>
-          <w:hyperlink w:anchor="_Toc510191047" w:history="1">
+          <w:hyperlink w:anchor="_Toc532820542" w:history="1">
             <w:r>
               <w:rPr>
                 <w:rStyle w:val="Hyperlink"/>
@@ -3584,7 +3615,7 @@
                 <w:noProof/>
                 <w:webHidden/>
               </w:rPr>
-              <w:instrText xml:space="preserve"> PAGEREF _Toc510191047 \h </w:instrText>
+              <w:instrText xml:space="preserve"> PAGEREF _Toc532820542 \h </w:instrText>
             </w:r>
             <w:r>
               <w:rPr>
@@ -3631,7 +3662,7 @@
               <w:lang w:val="en-GB" w:eastAsia="en-GB" w:bidi="ar-SA"/>
             </w:rPr>
           </w:pPr>
-          <w:hyperlink w:anchor="_Toc510191048" w:history="1">
+          <w:hyperlink w:anchor="_Toc532820543" w:history="1">
             <w:r>
               <w:rPr>
                 <w:rStyle w:val="Hyperlink"/>
@@ -3676,7 +3707,7 @@
                 <w:noProof/>
                 <w:webHidden/>
               </w:rPr>
-              <w:instrText xml:space="preserve"> PAGEREF _Toc510191048 \h </w:instrText>
+              <w:instrText xml:space="preserve"> PAGEREF _Toc532820543 \h </w:instrText>
             </w:r>
             <w:r>
               <w:rPr>
@@ -3723,7 +3754,7 @@
               <w:lang w:val="en-GB" w:eastAsia="en-GB" w:bidi="ar-SA"/>
             </w:rPr>
           </w:pPr>
-          <w:hyperlink w:anchor="_Toc510191049" w:history="1">
+          <w:hyperlink w:anchor="_Toc532820544" w:history="1">
             <w:r>
               <w:rPr>
                 <w:rStyle w:val="Hyperlink"/>
@@ -3768,7 +3799,7 @@
                 <w:noProof/>
                 <w:webHidden/>
               </w:rPr>
-              <w:instrText xml:space="preserve"> PAGEREF _Toc510191049 \h </w:instrText>
+              <w:instrText xml:space="preserve"> PAGEREF _Toc532820544 \h </w:instrText>
             </w:r>
             <w:r>
               <w:rPr>
@@ -3815,7 +3846,7 @@
               <w:lang w:val="en-GB" w:eastAsia="en-GB" w:bidi="ar-SA"/>
             </w:rPr>
           </w:pPr>
-          <w:hyperlink w:anchor="_Toc510191050" w:history="1">
+          <w:hyperlink w:anchor="_Toc532820545" w:history="1">
             <w:r>
               <w:rPr>
                 <w:rStyle w:val="Hyperlink"/>
@@ -3860,7 +3891,7 @@
                 <w:noProof/>
                 <w:webHidden/>
               </w:rPr>
-              <w:instrText xml:space="preserve"> PAGEREF _Toc510191050 \h </w:instrText>
+              <w:instrText xml:space="preserve"> PAGEREF _Toc532820545 \h </w:instrText>
             </w:r>
             <w:r>
               <w:rPr>
@@ -3907,7 +3938,7 @@
               <w:lang w:val="en-GB" w:eastAsia="en-GB" w:bidi="ar-SA"/>
             </w:rPr>
           </w:pPr>
-          <w:hyperlink w:anchor="_Toc510191051" w:history="1">
+          <w:hyperlink w:anchor="_Toc532820546" w:history="1">
             <w:r>
               <w:rPr>
                 <w:rStyle w:val="Hyperlink"/>
@@ -3952,7 +3983,7 @@
                 <w:noProof/>
                 <w:webHidden/>
               </w:rPr>
-              <w:instrText xml:space="preserve"> PAGEREF _Toc510191051 \h </w:instrText>
+              <w:instrText xml:space="preserve"> PAGEREF _Toc532820546 \h </w:instrText>
             </w:r>
             <w:r>
               <w:rPr>
@@ -3999,7 +4030,7 @@
               <w:lang w:val="en-GB" w:eastAsia="en-GB" w:bidi="ar-SA"/>
             </w:rPr>
           </w:pPr>
-          <w:hyperlink w:anchor="_Toc510191052" w:history="1">
+          <w:hyperlink w:anchor="_Toc532820547" w:history="1">
             <w:r>
               <w:rPr>
                 <w:rStyle w:val="Hyperlink"/>
@@ -4044,7 +4075,7 @@
                 <w:noProof/>
                 <w:webHidden/>
               </w:rPr>
-              <w:instrText xml:space="preserve"> PAGEREF _Toc510191052 \h </w:instrText>
+              <w:instrText xml:space="preserve"> PAGEREF _Toc532820547 \h </w:instrText>
             </w:r>
             <w:r>
               <w:rPr>
@@ -4091,7 +4122,7 @@
               <w:lang w:val="en-GB" w:eastAsia="en-GB" w:bidi="ar-SA"/>
             </w:rPr>
           </w:pPr>
-          <w:hyperlink w:anchor="_Toc510191053" w:history="1">
+          <w:hyperlink w:anchor="_Toc532820548" w:history="1">
             <w:r>
               <w:rPr>
                 <w:rStyle w:val="Hyperlink"/>
@@ -4136,7 +4167,7 @@
                 <w:noProof/>
                 <w:webHidden/>
               </w:rPr>
-              <w:instrText xml:space="preserve"> PAGEREF _Toc510191053 \h </w:instrText>
+              <w:instrText xml:space="preserve"> PAGEREF _Toc532820548 \h </w:instrText>
             </w:r>
             <w:r>
               <w:rPr>
@@ -4268,7 +4299,7 @@
         <w:pStyle w:val="Heading1"/>
       </w:pPr>
       <w:bookmarkStart w:id="5" w:name="_Toc397818860"/>
-      <w:bookmarkStart w:id="6" w:name="_Toc510191044"/>
+      <w:bookmarkStart w:id="6" w:name="_Toc532820539"/>
       <w:r>
         <w:t>Introduction</w:t>
       </w:r>
@@ -4348,7 +4379,7 @@
           <w:color w:val="000000" w:themeColor="text1"/>
         </w:rPr>
       </w:pPr>
-      <w:bookmarkStart w:id="7" w:name="_Toc510191045"/>
+      <w:bookmarkStart w:id="7" w:name="_Toc532820540"/>
       <w:r>
         <w:rPr>
           <w:color w:val="000000" w:themeColor="text1"/>
@@ -4599,232 +4630,6 @@
             <wp:extent cx="4800600" cy="3181350"/>
             <wp:effectExtent l="0" t="0" r="0" b="0"/>
             <wp:docPr id="8" name="Picture 8"/>
-            <wp:cNvGraphicFramePr>
-              <a:graphicFrameLocks xmlns:a="http://schemas.openxmlformats.org/drawingml/2006/main" noChangeAspect="1"/>
-            </wp:cNvGraphicFramePr>
-            <a:graphic xmlns:a="http://schemas.openxmlformats.org/drawingml/2006/main">
-              <a:graphicData uri="http://schemas.openxmlformats.org/drawingml/2006/picture">
-                <pic:pic xmlns:pic="http://schemas.openxmlformats.org/drawingml/2006/picture">
-                  <pic:nvPicPr>
-                    <pic:cNvPr id="0" name=""/>
-                    <pic:cNvPicPr/>
-                  </pic:nvPicPr>
-                  <pic:blipFill>
-                    <a:blip r:embed="rId10"/>
-                    <a:stretch>
-                      <a:fillRect/>
-                    </a:stretch>
-                  </pic:blipFill>
-                  <pic:spPr>
-                    <a:xfrm>
-                      <a:off x="0" y="0"/>
-                      <a:ext cx="4800600" cy="3181350"/>
-                    </a:xfrm>
-                    <a:prstGeom prst="rect">
-                      <a:avLst/>
-                    </a:prstGeom>
-                  </pic:spPr>
-                </pic:pic>
-              </a:graphicData>
-            </a:graphic>
-          </wp:inline>
-        </w:drawing>
-      </w:r>
-    </w:p>
-    <w:p>
-      <w:pPr>
-        <w:pStyle w:val="Heading1"/>
-      </w:pPr>
-      <w:bookmarkStart w:id="8" w:name="_Toc510191046"/>
-      <w:r>
-        <w:t>Risk Assessment</w:t>
-      </w:r>
-      <w:bookmarkEnd w:id="8"/>
-    </w:p>
-    <w:p>
-      <w:pPr>
-        <w:rPr>
-          <w:rFonts w:ascii="Arial" w:hAnsi="Arial" w:cs="Arial"/>
-          <w:color w:val="000000" w:themeColor="text1"/>
-          <w:sz w:val="20"/>
-          <w:szCs w:val="20"/>
-          <w:lang w:val="en-GB"/>
-        </w:rPr>
-      </w:pPr>
-      <w:r>
-        <w:rPr>
-          <w:rFonts w:ascii="Arial" w:hAnsi="Arial" w:cs="Arial"/>
-          <w:color w:val="000000" w:themeColor="text1"/>
-          <w:sz w:val="20"/>
-          <w:szCs w:val="20"/>
-          <w:lang w:val="en-GB"/>
-        </w:rPr>
-        <w:t>The primary objective of performing risk assessment is to identify and analyse the risks. We are using the attached ‘Risk Assessment Questionnaire’ for an initial assessment of the risks associated with the project.  The Questionnaire is organized in to four sections</w:t>
-      </w:r>
-    </w:p>
-    <w:p>
-      <w:pPr>
-        <w:pStyle w:val="ListParagraph"/>
-        <w:widowControl/>
-        <w:numPr>
-          <w:ilvl w:val="0"/>
-          <w:numId w:val="11"/>
-        </w:numPr>
-        <w:suppressAutoHyphens w:val="0"/>
-        <w:spacing w:after="200" w:line="276" w:lineRule="auto"/>
-        <w:rPr>
-          <w:rFonts w:ascii="Arial" w:hAnsi="Arial" w:cs="Arial"/>
-          <w:color w:val="000000" w:themeColor="text1"/>
-          <w:sz w:val="20"/>
-          <w:szCs w:val="20"/>
-          <w:lang w:val="en-GB"/>
-        </w:rPr>
-      </w:pPr>
-      <w:r>
-        <w:rPr>
-          <w:rFonts w:ascii="Arial" w:hAnsi="Arial" w:cs="Arial"/>
-          <w:color w:val="000000" w:themeColor="text1"/>
-          <w:sz w:val="20"/>
-          <w:szCs w:val="20"/>
-          <w:lang w:val="en-GB"/>
-        </w:rPr>
-        <w:t>System Size &amp; Functionality</w:t>
-      </w:r>
-    </w:p>
-    <w:p>
-      <w:pPr>
-        <w:pStyle w:val="ListParagraph"/>
-        <w:widowControl/>
-        <w:numPr>
-          <w:ilvl w:val="0"/>
-          <w:numId w:val="11"/>
-        </w:numPr>
-        <w:suppressAutoHyphens w:val="0"/>
-        <w:spacing w:after="200" w:line="276" w:lineRule="auto"/>
-        <w:rPr>
-          <w:rFonts w:ascii="Arial" w:hAnsi="Arial" w:cs="Arial"/>
-          <w:color w:val="000000" w:themeColor="text1"/>
-          <w:sz w:val="20"/>
-          <w:szCs w:val="20"/>
-          <w:lang w:val="en-GB"/>
-        </w:rPr>
-      </w:pPr>
-      <w:r>
-        <w:rPr>
-          <w:rFonts w:ascii="Arial" w:hAnsi="Arial" w:cs="Arial"/>
-          <w:color w:val="000000" w:themeColor="text1"/>
-          <w:sz w:val="20"/>
-          <w:szCs w:val="20"/>
-          <w:lang w:val="en-GB"/>
-        </w:rPr>
-        <w:t>User organization and Systems requirements</w:t>
-      </w:r>
-    </w:p>
-    <w:p>
-      <w:pPr>
-        <w:pStyle w:val="ListParagraph"/>
-        <w:widowControl/>
-        <w:numPr>
-          <w:ilvl w:val="0"/>
-          <w:numId w:val="11"/>
-        </w:numPr>
-        <w:suppressAutoHyphens w:val="0"/>
-        <w:spacing w:after="200" w:line="276" w:lineRule="auto"/>
-        <w:rPr>
-          <w:rFonts w:ascii="Arial" w:hAnsi="Arial" w:cs="Arial"/>
-          <w:color w:val="000000" w:themeColor="text1"/>
-          <w:sz w:val="20"/>
-          <w:szCs w:val="20"/>
-          <w:lang w:val="en-GB"/>
-        </w:rPr>
-      </w:pPr>
-      <w:r>
-        <w:rPr>
-          <w:rFonts w:ascii="Arial" w:hAnsi="Arial" w:cs="Arial"/>
-          <w:color w:val="000000" w:themeColor="text1"/>
-          <w:sz w:val="20"/>
-          <w:szCs w:val="20"/>
-          <w:lang w:val="en-GB"/>
-        </w:rPr>
-        <w:lastRenderedPageBreak/>
-        <w:t>Technology &amp; external dependencies</w:t>
-      </w:r>
-    </w:p>
-    <w:p>
-      <w:pPr>
-        <w:pStyle w:val="ListParagraph"/>
-        <w:widowControl/>
-        <w:numPr>
-          <w:ilvl w:val="0"/>
-          <w:numId w:val="11"/>
-        </w:numPr>
-        <w:suppressAutoHyphens w:val="0"/>
-        <w:spacing w:after="200" w:line="276" w:lineRule="auto"/>
-        <w:rPr>
-          <w:rFonts w:ascii="Arial" w:hAnsi="Arial" w:cs="Arial"/>
-          <w:color w:val="000000" w:themeColor="text1"/>
-          <w:sz w:val="20"/>
-          <w:szCs w:val="20"/>
-          <w:lang w:val="en-GB"/>
-        </w:rPr>
-      </w:pPr>
-      <w:r>
-        <w:rPr>
-          <w:rFonts w:ascii="Arial" w:hAnsi="Arial" w:cs="Arial"/>
-          <w:color w:val="000000" w:themeColor="text1"/>
-          <w:sz w:val="20"/>
-          <w:szCs w:val="20"/>
-          <w:lang w:val="en-GB"/>
-        </w:rPr>
-        <w:t xml:space="preserve">Project management &amp; Characteristics  </w:t>
-      </w:r>
-    </w:p>
-    <w:p>
-      <w:pPr>
-        <w:rPr>
-          <w:rFonts w:ascii="Arial" w:hAnsi="Arial" w:cs="Arial"/>
-          <w:color w:val="000000" w:themeColor="text1"/>
-          <w:sz w:val="20"/>
-          <w:szCs w:val="20"/>
-          <w:lang w:val="en-GB"/>
-        </w:rPr>
-      </w:pPr>
-      <w:r>
-        <w:rPr>
-          <w:rFonts w:ascii="Arial" w:hAnsi="Arial" w:cs="Arial"/>
-          <w:color w:val="000000" w:themeColor="text1"/>
-          <w:sz w:val="20"/>
-          <w:szCs w:val="20"/>
-          <w:lang w:val="en-GB"/>
-        </w:rPr>
-        <w:t xml:space="preserve">After carrying out the risk assessment we are able have quantitate assessment on the risks associated with each section and a summary score for the project itself.  </w:t>
-      </w:r>
-    </w:p>
-    <w:p>
-      <w:pPr>
-        <w:ind w:left="360"/>
-        <w:rPr>
-          <w:rFonts w:ascii="Arial" w:hAnsi="Arial" w:cs="Arial"/>
-          <w:color w:val="000000" w:themeColor="text1"/>
-          <w:sz w:val="20"/>
-          <w:szCs w:val="20"/>
-          <w:lang w:val="en-GB"/>
-        </w:rPr>
-      </w:pPr>
-      <w:r>
-        <w:rPr>
-          <w:rFonts w:ascii="Arial" w:hAnsi="Arial" w:cs="Arial"/>
-          <w:noProof/>
-          <w:color w:val="000000" w:themeColor="text1"/>
-          <w:sz w:val="20"/>
-          <w:szCs w:val="20"/>
-          <w:lang w:val="en-GB" w:eastAsia="en-GB" w:bidi="ar-SA"/>
-        </w:rPr>
-        <w:drawing>
-          <wp:inline distT="0" distB="0" distL="0" distR="0" wp14:anchorId="7456A1F7" wp14:editId="3A907BB0">
-            <wp:extent cx="5238750" cy="1190625"/>
-            <wp:effectExtent l="0" t="0" r="0" b="9525"/>
-            <wp:docPr id="14" name="Picture 14"/>
             <wp:cNvGraphicFramePr>
               <a:graphicFrameLocks xmlns:a="http://schemas.openxmlformats.org/drawingml/2006/main" noChangeAspect="1"/>
             </wp:cNvGraphicFramePr>
@@ -4844,7 +4649,7 @@
                   <pic:spPr>
                     <a:xfrm>
                       <a:off x="0" y="0"/>
-                      <a:ext cx="5238750" cy="1190625"/>
+                      <a:ext cx="4800600" cy="3181350"/>
                     </a:xfrm>
                     <a:prstGeom prst="rect">
                       <a:avLst/>
@@ -4859,61 +4664,33 @@
     </w:p>
     <w:p>
       <w:pPr>
-        <w:rPr>
-          <w:rFonts w:ascii="Arial" w:eastAsiaTheme="majorEastAsia" w:hAnsi="Arial" w:cs="Arial"/>
-          <w:b/>
-          <w:bCs/>
-          <w:color w:val="000000" w:themeColor="text1"/>
-          <w:sz w:val="20"/>
-          <w:szCs w:val="20"/>
-          <w:lang w:val="en-GB"/>
-        </w:rPr>
-      </w:pPr>
-    </w:p>
-    <w:p>
-      <w:pPr>
-        <w:pStyle w:val="Heading2"/>
-      </w:pPr>
-      <w:bookmarkStart w:id="9" w:name="_Toc510191047"/>
-      <w:r>
-        <w:t>Risk Assessment Questionnaire</w:t>
-      </w:r>
-      <w:bookmarkEnd w:id="9"/>
-      <w:r>
-        <w:t xml:space="preserve"> </w:t>
-      </w:r>
-    </w:p>
-    <w:p>
-      <w:pPr>
-        <w:rPr>
-          <w:rFonts w:ascii="Arial" w:hAnsi="Arial" w:cs="Arial"/>
-          <w:color w:val="000000" w:themeColor="text1"/>
-          <w:sz w:val="20"/>
-          <w:szCs w:val="20"/>
-          <w:lang w:val="en-GB"/>
-        </w:rPr>
-      </w:pPr>
-      <w:r>
-        <w:rPr>
-          <w:rFonts w:ascii="Arial" w:hAnsi="Arial" w:cs="Arial"/>
-          <w:color w:val="000000" w:themeColor="text1"/>
-          <w:sz w:val="20"/>
-          <w:szCs w:val="20"/>
-          <w:lang w:val="en-GB"/>
-        </w:rPr>
-        <w:t xml:space="preserve">The detailed risk assessment questionnaire filled-in with relevant scores for the project </w:t>
-      </w:r>
-    </w:p>
-    <w:p>
-      <w:pPr>
-        <w:pStyle w:val="Heading4"/>
-        <w:numPr>
-          <w:ilvl w:val="3"/>
-          <w:numId w:val="21"/>
-        </w:numPr>
-      </w:pPr>
-      <w:r>
-        <w:t>System Size &amp; Functionality</w:t>
+        <w:pStyle w:val="Heading1"/>
+      </w:pPr>
+      <w:bookmarkStart w:id="8" w:name="_Toc532820541"/>
+      <w:r>
+        <w:t>Risk Assessment</w:t>
+      </w:r>
+      <w:bookmarkEnd w:id="8"/>
+    </w:p>
+    <w:p>
+      <w:pPr>
+        <w:rPr>
+          <w:rFonts w:ascii="Arial" w:hAnsi="Arial" w:cs="Arial"/>
+          <w:color w:val="000000" w:themeColor="text1"/>
+          <w:sz w:val="20"/>
+          <w:szCs w:val="20"/>
+          <w:lang w:val="en-GB"/>
+        </w:rPr>
+      </w:pPr>
+      <w:r>
+        <w:rPr>
+          <w:rFonts w:ascii="Arial" w:hAnsi="Arial" w:cs="Arial"/>
+          <w:color w:val="000000" w:themeColor="text1"/>
+          <w:sz w:val="20"/>
+          <w:szCs w:val="20"/>
+          <w:lang w:val="en-GB"/>
+        </w:rPr>
+        <w:t>The primary objective of performing risk assessment is to identify and analyse the risks. We are using the attached ‘Risk Assessment Questionnaire’ for an initial assessment of the risks associated with the project.  The Questionnaire is organized in to four sections</w:t>
       </w:r>
     </w:p>
     <w:p>
@@ -4922,7 +4699,7 @@
         <w:widowControl/>
         <w:numPr>
           <w:ilvl w:val="0"/>
-          <w:numId w:val="9"/>
+          <w:numId w:val="11"/>
         </w:numPr>
         <w:suppressAutoHyphens w:val="0"/>
         <w:spacing w:after="200" w:line="276" w:lineRule="auto"/>
@@ -4942,56 +4719,120 @@
           <w:szCs w:val="20"/>
           <w:lang w:val="en-GB"/>
         </w:rPr>
-        <w:t>Total effort and duration for systems development</w:t>
-      </w:r>
-      <w:r>
-        <w:rPr>
-          <w:rFonts w:ascii="Arial" w:hAnsi="Arial" w:cs="Arial"/>
-          <w:color w:val="000000" w:themeColor="text1"/>
-          <w:sz w:val="20"/>
-          <w:szCs w:val="20"/>
-          <w:lang w:val="en-GB"/>
-        </w:rPr>
-        <w:tab/>
-      </w:r>
-      <w:r>
-        <w:rPr>
-          <w:rFonts w:ascii="Arial" w:hAnsi="Arial" w:cs="Arial"/>
-          <w:b/>
-          <w:color w:val="000000" w:themeColor="text1"/>
-          <w:sz w:val="20"/>
-          <w:szCs w:val="20"/>
-          <w:u w:val="single"/>
-          <w:lang w:val="en-GB"/>
-        </w:rPr>
-        <w:t xml:space="preserve">    2    </w:t>
-      </w:r>
-      <w:r>
-        <w:rPr>
-          <w:rFonts w:ascii="Arial" w:hAnsi="Arial" w:cs="Arial"/>
-          <w:b/>
-          <w:color w:val="FFFFFF" w:themeColor="background1"/>
-          <w:sz w:val="20"/>
-          <w:szCs w:val="20"/>
-          <w:u w:val="single"/>
-          <w:lang w:val="en-GB"/>
-        </w:rPr>
-        <w:t>.</w:t>
-      </w:r>
-      <w:r>
-        <w:rPr>
-          <w:rFonts w:ascii="Arial" w:hAnsi="Arial" w:cs="Arial"/>
-          <w:color w:val="000000" w:themeColor="text1"/>
-          <w:sz w:val="20"/>
-          <w:szCs w:val="20"/>
-          <w:lang w:val="en-GB"/>
-        </w:rPr>
-        <w:t xml:space="preserve"> </w:t>
+        <w:t>System Size &amp; Functionality</w:t>
       </w:r>
     </w:p>
     <w:p>
       <w:pPr>
         <w:pStyle w:val="ListParagraph"/>
+        <w:widowControl/>
+        <w:numPr>
+          <w:ilvl w:val="0"/>
+          <w:numId w:val="11"/>
+        </w:numPr>
+        <w:suppressAutoHyphens w:val="0"/>
+        <w:spacing w:after="200" w:line="276" w:lineRule="auto"/>
+        <w:rPr>
+          <w:rFonts w:ascii="Arial" w:hAnsi="Arial" w:cs="Arial"/>
+          <w:color w:val="000000" w:themeColor="text1"/>
+          <w:sz w:val="20"/>
+          <w:szCs w:val="20"/>
+          <w:lang w:val="en-GB"/>
+        </w:rPr>
+      </w:pPr>
+      <w:r>
+        <w:rPr>
+          <w:rFonts w:ascii="Arial" w:hAnsi="Arial" w:cs="Arial"/>
+          <w:color w:val="000000" w:themeColor="text1"/>
+          <w:sz w:val="20"/>
+          <w:szCs w:val="20"/>
+          <w:lang w:val="en-GB"/>
+        </w:rPr>
+        <w:t>User organization and Systems requirements</w:t>
+      </w:r>
+    </w:p>
+    <w:p>
+      <w:pPr>
+        <w:pStyle w:val="ListParagraph"/>
+        <w:widowControl/>
+        <w:numPr>
+          <w:ilvl w:val="0"/>
+          <w:numId w:val="11"/>
+        </w:numPr>
+        <w:suppressAutoHyphens w:val="0"/>
+        <w:spacing w:after="200" w:line="276" w:lineRule="auto"/>
+        <w:rPr>
+          <w:rFonts w:ascii="Arial" w:hAnsi="Arial" w:cs="Arial"/>
+          <w:color w:val="000000" w:themeColor="text1"/>
+          <w:sz w:val="20"/>
+          <w:szCs w:val="20"/>
+          <w:lang w:val="en-GB"/>
+        </w:rPr>
+      </w:pPr>
+      <w:r>
+        <w:rPr>
+          <w:rFonts w:ascii="Arial" w:hAnsi="Arial" w:cs="Arial"/>
+          <w:color w:val="000000" w:themeColor="text1"/>
+          <w:sz w:val="20"/>
+          <w:szCs w:val="20"/>
+          <w:lang w:val="en-GB"/>
+        </w:rPr>
+        <w:lastRenderedPageBreak/>
+        <w:t>Technology &amp; external dependencies</w:t>
+      </w:r>
+    </w:p>
+    <w:p>
+      <w:pPr>
+        <w:pStyle w:val="ListParagraph"/>
+        <w:widowControl/>
+        <w:numPr>
+          <w:ilvl w:val="0"/>
+          <w:numId w:val="11"/>
+        </w:numPr>
+        <w:suppressAutoHyphens w:val="0"/>
+        <w:spacing w:after="200" w:line="276" w:lineRule="auto"/>
+        <w:rPr>
+          <w:rFonts w:ascii="Arial" w:hAnsi="Arial" w:cs="Arial"/>
+          <w:color w:val="000000" w:themeColor="text1"/>
+          <w:sz w:val="20"/>
+          <w:szCs w:val="20"/>
+          <w:lang w:val="en-GB"/>
+        </w:rPr>
+      </w:pPr>
+      <w:r>
+        <w:rPr>
+          <w:rFonts w:ascii="Arial" w:hAnsi="Arial" w:cs="Arial"/>
+          <w:color w:val="000000" w:themeColor="text1"/>
+          <w:sz w:val="20"/>
+          <w:szCs w:val="20"/>
+          <w:lang w:val="en-GB"/>
+        </w:rPr>
+        <w:t xml:space="preserve">Project management &amp; Characteristics  </w:t>
+      </w:r>
+    </w:p>
+    <w:p>
+      <w:pPr>
+        <w:rPr>
+          <w:rFonts w:ascii="Arial" w:hAnsi="Arial" w:cs="Arial"/>
+          <w:color w:val="000000" w:themeColor="text1"/>
+          <w:sz w:val="20"/>
+          <w:szCs w:val="20"/>
+          <w:lang w:val="en-GB"/>
+        </w:rPr>
+      </w:pPr>
+      <w:r>
+        <w:rPr>
+          <w:rFonts w:ascii="Arial" w:hAnsi="Arial" w:cs="Arial"/>
+          <w:color w:val="000000" w:themeColor="text1"/>
+          <w:sz w:val="20"/>
+          <w:szCs w:val="20"/>
+          <w:lang w:val="en-GB"/>
+        </w:rPr>
+        <w:t xml:space="preserve">After carrying out the risk assessment we are able have quantitate assessment on the risks associated with each section and a summary score for the project itself.  </w:t>
+      </w:r>
+    </w:p>
+    <w:p>
+      <w:pPr>
         <w:ind w:left="360"/>
         <w:rPr>
           <w:rFonts w:ascii="Arial" w:hAnsi="Arial" w:cs="Arial"/>
@@ -5011,10 +4852,10 @@
           <w:lang w:val="en-GB" w:eastAsia="en-GB" w:bidi="ar-SA"/>
         </w:rPr>
         <w:drawing>
-          <wp:inline distT="0" distB="0" distL="0" distR="0" wp14:anchorId="53E5EB9F" wp14:editId="368D270D">
-            <wp:extent cx="4435730" cy="1381125"/>
-            <wp:effectExtent l="0" t="0" r="3175" b="0"/>
-            <wp:docPr id="9" name="Picture 9"/>
+          <wp:inline distT="0" distB="0" distL="0" distR="0" wp14:anchorId="7456A1F7" wp14:editId="3A907BB0">
+            <wp:extent cx="5238750" cy="1190625"/>
+            <wp:effectExtent l="0" t="0" r="0" b="9525"/>
+            <wp:docPr id="14" name="Picture 14"/>
             <wp:cNvGraphicFramePr>
               <a:graphicFrameLocks xmlns:a="http://schemas.openxmlformats.org/drawingml/2006/main" noChangeAspect="1"/>
             </wp:cNvGraphicFramePr>
@@ -5034,6 +4875,196 @@
                   <pic:spPr>
                     <a:xfrm>
                       <a:off x="0" y="0"/>
+                      <a:ext cx="5238750" cy="1190625"/>
+                    </a:xfrm>
+                    <a:prstGeom prst="rect">
+                      <a:avLst/>
+                    </a:prstGeom>
+                  </pic:spPr>
+                </pic:pic>
+              </a:graphicData>
+            </a:graphic>
+          </wp:inline>
+        </w:drawing>
+      </w:r>
+    </w:p>
+    <w:p>
+      <w:pPr>
+        <w:rPr>
+          <w:rFonts w:ascii="Arial" w:eastAsiaTheme="majorEastAsia" w:hAnsi="Arial" w:cs="Arial"/>
+          <w:b/>
+          <w:bCs/>
+          <w:color w:val="000000" w:themeColor="text1"/>
+          <w:sz w:val="20"/>
+          <w:szCs w:val="20"/>
+          <w:lang w:val="en-GB"/>
+        </w:rPr>
+      </w:pPr>
+    </w:p>
+    <w:p>
+      <w:pPr>
+        <w:pStyle w:val="Heading2"/>
+      </w:pPr>
+      <w:bookmarkStart w:id="9" w:name="_Toc532820542"/>
+      <w:r>
+        <w:t>Risk Assessment Questionnaire</w:t>
+      </w:r>
+      <w:bookmarkEnd w:id="9"/>
+      <w:r>
+        <w:t xml:space="preserve"> </w:t>
+      </w:r>
+    </w:p>
+    <w:p>
+      <w:pPr>
+        <w:rPr>
+          <w:rFonts w:ascii="Arial" w:hAnsi="Arial" w:cs="Arial"/>
+          <w:color w:val="000000" w:themeColor="text1"/>
+          <w:sz w:val="20"/>
+          <w:szCs w:val="20"/>
+          <w:lang w:val="en-GB"/>
+        </w:rPr>
+      </w:pPr>
+      <w:r>
+        <w:rPr>
+          <w:rFonts w:ascii="Arial" w:hAnsi="Arial" w:cs="Arial"/>
+          <w:color w:val="000000" w:themeColor="text1"/>
+          <w:sz w:val="20"/>
+          <w:szCs w:val="20"/>
+          <w:lang w:val="en-GB"/>
+        </w:rPr>
+        <w:t xml:space="preserve">The detailed risk assessment questionnaire filled-in with relevant scores for the project </w:t>
+      </w:r>
+    </w:p>
+    <w:p>
+      <w:pPr>
+        <w:pStyle w:val="Heading4"/>
+        <w:numPr>
+          <w:ilvl w:val="3"/>
+          <w:numId w:val="21"/>
+        </w:numPr>
+      </w:pPr>
+      <w:r>
+        <w:t>System Size &amp; Functionality</w:t>
+      </w:r>
+    </w:p>
+    <w:p>
+      <w:pPr>
+        <w:pStyle w:val="ListParagraph"/>
+        <w:widowControl/>
+        <w:numPr>
+          <w:ilvl w:val="0"/>
+          <w:numId w:val="9"/>
+        </w:numPr>
+        <w:suppressAutoHyphens w:val="0"/>
+        <w:spacing w:after="200" w:line="276" w:lineRule="auto"/>
+        <w:rPr>
+          <w:rFonts w:ascii="Arial" w:hAnsi="Arial" w:cs="Arial"/>
+          <w:color w:val="000000" w:themeColor="text1"/>
+          <w:sz w:val="20"/>
+          <w:szCs w:val="20"/>
+          <w:lang w:val="en-GB"/>
+        </w:rPr>
+      </w:pPr>
+      <w:r>
+        <w:rPr>
+          <w:rFonts w:ascii="Arial" w:hAnsi="Arial" w:cs="Arial"/>
+          <w:color w:val="000000" w:themeColor="text1"/>
+          <w:sz w:val="20"/>
+          <w:szCs w:val="20"/>
+          <w:lang w:val="en-GB"/>
+        </w:rPr>
+        <w:t>Total effort and duration for systems development</w:t>
+      </w:r>
+      <w:r>
+        <w:rPr>
+          <w:rFonts w:ascii="Arial" w:hAnsi="Arial" w:cs="Arial"/>
+          <w:color w:val="000000" w:themeColor="text1"/>
+          <w:sz w:val="20"/>
+          <w:szCs w:val="20"/>
+          <w:lang w:val="en-GB"/>
+        </w:rPr>
+        <w:tab/>
+      </w:r>
+      <w:r>
+        <w:rPr>
+          <w:rFonts w:ascii="Arial" w:hAnsi="Arial" w:cs="Arial"/>
+          <w:b/>
+          <w:color w:val="000000" w:themeColor="text1"/>
+          <w:sz w:val="20"/>
+          <w:szCs w:val="20"/>
+          <w:u w:val="single"/>
+          <w:lang w:val="en-GB"/>
+        </w:rPr>
+        <w:t xml:space="preserve">    2    </w:t>
+      </w:r>
+      <w:r>
+        <w:rPr>
+          <w:rFonts w:ascii="Arial" w:hAnsi="Arial" w:cs="Arial"/>
+          <w:b/>
+          <w:color w:val="FFFFFF" w:themeColor="background1"/>
+          <w:sz w:val="20"/>
+          <w:szCs w:val="20"/>
+          <w:u w:val="single"/>
+          <w:lang w:val="en-GB"/>
+        </w:rPr>
+        <w:t>.</w:t>
+      </w:r>
+      <w:r>
+        <w:rPr>
+          <w:rFonts w:ascii="Arial" w:hAnsi="Arial" w:cs="Arial"/>
+          <w:color w:val="000000" w:themeColor="text1"/>
+          <w:sz w:val="20"/>
+          <w:szCs w:val="20"/>
+          <w:lang w:val="en-GB"/>
+        </w:rPr>
+        <w:t xml:space="preserve"> </w:t>
+      </w:r>
+    </w:p>
+    <w:p>
+      <w:pPr>
+        <w:pStyle w:val="ListParagraph"/>
+        <w:ind w:left="360"/>
+        <w:rPr>
+          <w:rFonts w:ascii="Arial" w:hAnsi="Arial" w:cs="Arial"/>
+          <w:color w:val="000000" w:themeColor="text1"/>
+          <w:sz w:val="20"/>
+          <w:szCs w:val="20"/>
+          <w:lang w:val="en-GB"/>
+        </w:rPr>
+      </w:pPr>
+      <w:r>
+        <w:rPr>
+          <w:rFonts w:ascii="Arial" w:hAnsi="Arial" w:cs="Arial"/>
+          <w:noProof/>
+          <w:color w:val="000000" w:themeColor="text1"/>
+          <w:sz w:val="20"/>
+          <w:szCs w:val="20"/>
+          <w:lang w:val="en-GB" w:eastAsia="en-GB" w:bidi="ar-SA"/>
+        </w:rPr>
+        <w:drawing>
+          <wp:inline distT="0" distB="0" distL="0" distR="0" wp14:anchorId="53E5EB9F" wp14:editId="368D270D">
+            <wp:extent cx="4435730" cy="1381125"/>
+            <wp:effectExtent l="0" t="0" r="3175" b="0"/>
+            <wp:docPr id="9" name="Picture 9"/>
+            <wp:cNvGraphicFramePr>
+              <a:graphicFrameLocks xmlns:a="http://schemas.openxmlformats.org/drawingml/2006/main" noChangeAspect="1"/>
+            </wp:cNvGraphicFramePr>
+            <a:graphic xmlns:a="http://schemas.openxmlformats.org/drawingml/2006/main">
+              <a:graphicData uri="http://schemas.openxmlformats.org/drawingml/2006/picture">
+                <pic:pic xmlns:pic="http://schemas.openxmlformats.org/drawingml/2006/picture">
+                  <pic:nvPicPr>
+                    <pic:cNvPr id="0" name=""/>
+                    <pic:cNvPicPr/>
+                  </pic:nvPicPr>
+                  <pic:blipFill>
+                    <a:blip r:embed="rId13"/>
+                    <a:stretch>
+                      <a:fillRect/>
+                    </a:stretch>
+                  </pic:blipFill>
+                  <pic:spPr>
+                    <a:xfrm>
+                      <a:off x="0" y="0"/>
                       <a:ext cx="4435730" cy="1381125"/>
                     </a:xfrm>
                     <a:prstGeom prst="rect">
@@ -14032,7 +14063,7 @@
       <w:pPr>
         <w:pStyle w:val="Heading3"/>
       </w:pPr>
-      <w:bookmarkStart w:id="10" w:name="_Toc510191048"/>
+      <w:bookmarkStart w:id="10" w:name="_Toc532820543"/>
       <w:r>
         <w:t>Quantitative Risk Assessment</w:t>
       </w:r>
@@ -14773,7 +14804,7 @@
       <w:pPr>
         <w:pStyle w:val="Heading3"/>
       </w:pPr>
-      <w:bookmarkStart w:id="11" w:name="_Toc510191049"/>
+      <w:bookmarkStart w:id="11" w:name="_Toc532820544"/>
       <w:r>
         <w:t xml:space="preserve">Qualitative </w:t>
       </w:r>
@@ -14988,7 +15019,7 @@
       <w:pPr>
         <w:pStyle w:val="Heading3"/>
       </w:pPr>
-      <w:bookmarkStart w:id="12" w:name="_Toc510191050"/>
+      <w:bookmarkStart w:id="12" w:name="_Toc532820545"/>
       <w:r>
         <w:t>Identification and</w:t>
       </w:r>
@@ -15239,12 +15270,12 @@
           <w:lang w:val="en-GB" w:eastAsia="en-US" w:bidi="ar-SA"/>
         </w:rPr>
         <w:sectPr>
-          <w:headerReference w:type="even" r:id="rId13"/>
-          <w:headerReference w:type="default" r:id="rId14"/>
-          <w:footerReference w:type="even" r:id="rId15"/>
-          <w:footerReference w:type="default" r:id="rId16"/>
-          <w:headerReference w:type="first" r:id="rId17"/>
-          <w:footerReference w:type="first" r:id="rId18"/>
+          <w:headerReference w:type="even" r:id="rId14"/>
+          <w:headerReference w:type="default" r:id="rId15"/>
+          <w:footerReference w:type="even" r:id="rId16"/>
+          <w:footerReference w:type="default" r:id="rId17"/>
+          <w:headerReference w:type="first" r:id="rId18"/>
+          <w:footerReference w:type="first" r:id="rId19"/>
           <w:pgSz w:w="12240" w:h="15840"/>
           <w:pgMar w:top="1440" w:right="1440" w:bottom="1440" w:left="1440" w:header="720" w:footer="720" w:gutter="0"/>
           <w:cols w:space="720"/>
@@ -15256,7 +15287,7 @@
       <w:pPr>
         <w:pStyle w:val="Heading2"/>
       </w:pPr>
-      <w:bookmarkStart w:id="13" w:name="_Toc510191051"/>
+      <w:bookmarkStart w:id="13" w:name="_Toc532820546"/>
       <w:r>
         <w:lastRenderedPageBreak/>
         <w:t xml:space="preserve">Risk </w:t>
@@ -15462,7 +15493,7 @@
                     <pic:cNvPicPr/>
                   </pic:nvPicPr>
                   <pic:blipFill>
-                    <a:blip r:embed="rId19"/>
+                    <a:blip r:embed="rId20"/>
                     <a:stretch>
                       <a:fillRect/>
                     </a:stretch>
@@ -15520,7 +15551,7 @@
       <w:pPr>
         <w:pStyle w:val="Heading1"/>
       </w:pPr>
-      <w:bookmarkStart w:id="14" w:name="_Toc510191052"/>
+      <w:bookmarkStart w:id="14" w:name="_Toc532820547"/>
       <w:r>
         <w:lastRenderedPageBreak/>
         <w:t>Risk Register</w:t>
@@ -15641,7 +15672,7 @@
       <w:pPr>
         <w:pStyle w:val="Heading1"/>
       </w:pPr>
-      <w:bookmarkStart w:id="15" w:name="_Toc510191053"/>
+      <w:bookmarkStart w:id="15" w:name="_Toc532820548"/>
       <w:r>
         <w:lastRenderedPageBreak/>
         <w:t>Risk Control and Monitoring</w:t>
@@ -20361,7 +20392,7 @@
   <a:extraClrSchemeLst/>
   <a:extLst>
     <a:ext uri="{05A4C25C-085E-4340-85A3-A5531E510DB2}">
-      <thm15:themeFamily xmlns="" xmlns:thm15="http://schemas.microsoft.com/office/thememl/2012/main" name="Office Theme" id="{62F939B6-93AF-4DB8-9C6B-D6C7DFDC589F}" vid="{4A3C46E8-61CC-4603-A589-7422A47A8E4A}"/>
+      <thm15:themeFamily xmlns:thm15="http://schemas.microsoft.com/office/thememl/2012/main" xmlns="" name="Office Theme" id="{62F939B6-93AF-4DB8-9C6B-D6C7DFDC589F}" vid="{4A3C46E8-61CC-4603-A589-7422A47A8E4A}"/>
     </a:ext>
   </a:extLst>
 </a:theme>
@@ -20372,7 +20403,7 @@
 </file>
 
 <file path=customXml/itemProps1.xml><?xml version="1.0" encoding="utf-8"?>
-<ds:datastoreItem xmlns:ds="http://schemas.openxmlformats.org/officeDocument/2006/customXml" ds:itemID="{4D57C46E-E69D-47B3-A2D1-B5D8155B072C}">
+<ds:datastoreItem xmlns:ds="http://schemas.openxmlformats.org/officeDocument/2006/customXml" ds:itemID="{AC63F6B2-44FB-449D-9A1B-614D8950C323}">
   <ds:schemaRefs>
     <ds:schemaRef ds:uri="http://schemas.openxmlformats.org/officeDocument/2006/bibliography"/>
   </ds:schemaRefs>

</xml_diff>